<commit_message>
Updating Blog sources for January/February columns.
</commit_message>
<xml_diff>
--- a/Blogs/docs/february-column-improving-algo.docx
+++ b/Blogs/docs/february-column-improving-algo.docx
@@ -1,6 +1,6 @@
 
 <file path=word/document.xml><?xml version="1.0" encoding="utf-8"?>
-<w:document xmlns:ve="http://schemas.openxmlformats.org/markup-compatibility/2006" xmlns:o="urn:schemas-microsoft-com:office:office" xmlns:r="http://schemas.openxmlformats.org/officeDocument/2006/relationships" xmlns:m="http://schemas.openxmlformats.org/officeDocument/2006/math" xmlns:v="urn:schemas-microsoft-com:vml" xmlns:wp="http://schemas.openxmlformats.org/drawingml/2006/wordprocessingDrawing" xmlns:w10="urn:schemas-microsoft-com:office:word" xmlns:w="http://schemas.openxmlformats.org/wordprocessingml/2006/main" xmlns:wne="http://schemas.microsoft.com/office/word/2006/wordml">
+<w:document xmlns:wpc="http://schemas.microsoft.com/office/word/2010/wordprocessingCanvas" xmlns:mc="http://schemas.openxmlformats.org/markup-compatibility/2006" xmlns:o="urn:schemas-microsoft-com:office:office" xmlns:r="http://schemas.openxmlformats.org/officeDocument/2006/relationships" xmlns:m="http://schemas.openxmlformats.org/officeDocument/2006/math" xmlns:v="urn:schemas-microsoft-com:vml" xmlns:wp14="http://schemas.microsoft.com/office/word/2010/wordprocessingDrawing" xmlns:wp="http://schemas.openxmlformats.org/drawingml/2006/wordprocessingDrawing" xmlns:w10="urn:schemas-microsoft-com:office:word" xmlns:w="http://schemas.openxmlformats.org/wordprocessingml/2006/main" xmlns:w14="http://schemas.microsoft.com/office/word/2010/wordml" xmlns:wpg="http://schemas.microsoft.com/office/word/2010/wordprocessingGroup" xmlns:wpi="http://schemas.microsoft.com/office/word/2010/wordprocessingInk" xmlns:wne="http://schemas.microsoft.com/office/word/2006/wordml" xmlns:wps="http://schemas.microsoft.com/office/word/2010/wordprocessingShape" mc:Ignorable="w14 wp14">
   <w:background w:color="FFFFFF"/>
   <w:body>
     <w:p>
@@ -20,28 +20,18 @@
           <w:szCs w:val="22"/>
         </w:rPr>
       </w:pPr>
-      <w:r>
-        <w:fldChar w:fldCharType="begin"/>
-      </w:r>
-      <w:r>
-        <w:instrText>HYPERLINK \l "content" \o "skip navigation"</w:instrText>
-      </w:r>
-      <w:r>
-        <w:fldChar w:fldCharType="separate"/>
-      </w:r>
-      <w:r>
-        <w:rPr>
-          <w:rStyle w:val="Hyperlink"/>
-          <w:rFonts w:ascii="Verdana" w:eastAsia="Times New Roman" w:hAnsi="Verdana" w:cs="Arial"/>
-          <w:vanish/>
-          <w:sz w:val="22"/>
-          <w:szCs w:val="22"/>
-        </w:rPr>
-        <w:t>Skip navigation</w:t>
-      </w:r>
-      <w:r>
-        <w:fldChar w:fldCharType="end"/>
-      </w:r>
+      <w:hyperlink w:anchor="content" w:tooltip="skip navigation" w:history="1">
+        <w:r>
+          <w:rPr>
+            <w:rStyle w:val="Hyperlink"/>
+            <w:rFonts w:ascii="Verdana" w:eastAsia="Times New Roman" w:hAnsi="Verdana" w:cs="Arial"/>
+            <w:vanish/>
+            <w:sz w:val="22"/>
+            <w:szCs w:val="22"/>
+          </w:rPr>
+          <w:t>Skip navigation</w:t>
+        </w:r>
+      </w:hyperlink>
     </w:p>
     <w:p>
       <w:pPr>
@@ -97,37 +87,13 @@
           <w:sz w:val="37"/>
           <w:szCs w:val="37"/>
         </w:rPr>
-        <w:t xml:space="preserve">February Column: Improving Performance </w:t>
-      </w:r>
-      <w:proofErr w:type="gramStart"/>
-      <w:r>
-        <w:rPr>
-          <w:rFonts w:ascii="Verdana" w:eastAsia="Times New Roman" w:hAnsi="Verdana" w:cs="Arial"/>
-          <w:b/>
-          <w:bCs/>
-          <w:color w:val="000000"/>
-          <w:sz w:val="37"/>
-          <w:szCs w:val="37"/>
-        </w:rPr>
-        <w:t>Of</w:t>
-      </w:r>
-      <w:proofErr w:type="gramEnd"/>
-      <w:r>
-        <w:rPr>
-          <w:rFonts w:ascii="Verdana" w:eastAsia="Times New Roman" w:hAnsi="Verdana" w:cs="Arial"/>
-          <w:b/>
-          <w:bCs/>
-          <w:color w:val="000000"/>
-          <w:sz w:val="37"/>
-          <w:szCs w:val="37"/>
-        </w:rPr>
-        <w:t xml:space="preserve"> Algorithms</w:t>
+        <w:t>February Column: Improving Performance Of Algorithms</w:t>
       </w:r>
     </w:p>
     <w:p>
       <w:pPr>
         <w:shd w:val="clear" w:color="auto" w:fill="FFFFFF"/>
-        <w:divId w:val="71393922"/>
+        <w:divId w:val="405348714"/>
         <w:rPr>
           <w:rFonts w:ascii="Verdana" w:eastAsia="Times New Roman" w:hAnsi="Verdana" w:cs="Arial"/>
           <w:color w:val="333333"/>
@@ -144,7 +110,7 @@
         </w:rPr>
         <w:t xml:space="preserve">By </w:t>
       </w:r>
-      <w:hyperlink r:id="rId5" w:history="1">
+      <w:hyperlink r:id="rId6" w:history="1">
         <w:r>
           <w:rPr>
             <w:rStyle w:val="Hyperlink"/>
@@ -167,24 +133,14 @@
       </w:r>
       <w:r>
         <w:rPr>
-          <w:rStyle w:val="separator"/>
           <w:rFonts w:ascii="Verdana" w:eastAsia="Times New Roman" w:hAnsi="Verdana" w:cs="Arial"/>
           <w:color w:val="333333"/>
           <w:sz w:val="18"/>
           <w:szCs w:val="18"/>
         </w:rPr>
-        <w:t>|</w:t>
-      </w:r>
-      <w:r>
-        <w:rPr>
-          <w:rFonts w:ascii="Verdana" w:eastAsia="Times New Roman" w:hAnsi="Verdana" w:cs="Arial"/>
-          <w:color w:val="333333"/>
-          <w:sz w:val="18"/>
-          <w:szCs w:val="18"/>
-        </w:rPr>
-        <w:t xml:space="preserve"> </w:t>
-      </w:r>
-      <w:hyperlink r:id="rId6" w:anchor="comments" w:history="1">
+        <w:t>(</w:t>
+      </w:r>
+      <w:hyperlink r:id="rId7" w:history="1">
         <w:r>
           <w:rPr>
             <w:rStyle w:val="Hyperlink"/>
@@ -192,9 +148,49 @@
             <w:sz w:val="18"/>
             <w:szCs w:val="18"/>
           </w:rPr>
-          <w:t>Comments: 0</w:t>
+          <w:t>1ed</w:t>
         </w:r>
       </w:hyperlink>
+      <w:r>
+        <w:rPr>
+          <w:rFonts w:ascii="Verdana" w:eastAsia="Times New Roman" w:hAnsi="Verdana" w:cs="Arial"/>
+          <w:color w:val="333333"/>
+          <w:sz w:val="18"/>
+          <w:szCs w:val="18"/>
+        </w:rPr>
+        <w:t xml:space="preserve">) </w:t>
+      </w:r>
+      <w:r>
+        <w:rPr>
+          <w:rStyle w:val="separator"/>
+          <w:rFonts w:ascii="Verdana" w:eastAsia="Times New Roman" w:hAnsi="Verdana" w:cs="Arial"/>
+          <w:color w:val="333333"/>
+          <w:sz w:val="18"/>
+          <w:szCs w:val="18"/>
+        </w:rPr>
+        <w:t>|</w:t>
+      </w:r>
+      <w:r>
+        <w:rPr>
+          <w:rFonts w:ascii="Verdana" w:eastAsia="Times New Roman" w:hAnsi="Verdana" w:cs="Arial"/>
+          <w:color w:val="333333"/>
+          <w:sz w:val="18"/>
+          <w:szCs w:val="18"/>
+        </w:rPr>
+        <w:t xml:space="preserve"> Revised October 12, 2015 (2ed)</w:t>
+      </w:r>
+    </w:p>
+    <w:p>
+      <w:pPr>
+        <w:shd w:val="clear" w:color="auto" w:fill="FFFFFF"/>
+        <w:divId w:val="405348714"/>
+        <w:rPr>
+          <w:rFonts w:ascii="Verdana" w:eastAsia="Times New Roman" w:hAnsi="Verdana" w:cs="Arial"/>
+          <w:color w:val="333333"/>
+          <w:sz w:val="18"/>
+          <w:szCs w:val="18"/>
+        </w:rPr>
+      </w:pPr>
     </w:p>
     <w:p>
       <w:pPr>
@@ -217,7 +213,7 @@
         </w:rPr>
         <w:t xml:space="preserve">This is the fourth of a series of monthly columns in the blog associated with the </w:t>
       </w:r>
-      <w:hyperlink r:id="rId7" w:history="1">
+      <w:hyperlink r:id="rId8" w:history="1">
         <w:r>
           <w:rPr>
             <w:rFonts w:ascii="Verdana" w:hAnsi="Verdana" w:cs="Arial"/>
@@ -233,13 +229,24 @@
       <w:r>
         <w:rPr>
           <w:rFonts w:ascii="Verdana" w:hAnsi="Verdana" w:cs="Arial"/>
+          <w:b/>
+          <w:bCs/>
+          <w:color w:val="0000FF"/>
+          <w:sz w:val="18"/>
+          <w:szCs w:val="18"/>
+        </w:rPr>
+        <w:t>, 1ed</w:t>
+      </w:r>
+      <w:r>
+        <w:rPr>
+          <w:rFonts w:ascii="Verdana" w:hAnsi="Verdana" w:cs="Arial"/>
           <w:color w:val="333333"/>
           <w:sz w:val="18"/>
           <w:szCs w:val="18"/>
         </w:rPr>
         <w:t xml:space="preserve"> book, published October 2008 by </w:t>
       </w:r>
-      <w:hyperlink r:id="rId8" w:history="1">
+      <w:hyperlink r:id="rId9" w:history="1">
         <w:r>
           <w:rPr>
             <w:rFonts w:ascii="Verdana" w:hAnsi="Verdana" w:cs="Arial"/>
@@ -252,6 +259,26 @@
           <w:t>O'Reilly Media, Inc.</w:t>
         </w:r>
       </w:hyperlink>
+      <w:r>
+        <w:rPr>
+          <w:rFonts w:ascii="Verdana" w:hAnsi="Verdana" w:cs="Arial"/>
+          <w:b/>
+          <w:bCs/>
+          <w:color w:val="0000FF"/>
+          <w:sz w:val="18"/>
+          <w:szCs w:val="18"/>
+        </w:rPr>
+        <w:t xml:space="preserve"> </w:t>
+      </w:r>
+      <w:r>
+        <w:rPr>
+          <w:rFonts w:ascii="Verdana" w:hAnsi="Verdana" w:cs="Arial"/>
+          <w:color w:val="333333"/>
+          <w:sz w:val="18"/>
+          <w:szCs w:val="18"/>
+        </w:rPr>
+        <w:t>In preparation for the second edition, we have updated the text of these blogs to correspond to the new source code layout.</w:t>
+      </w:r>
     </w:p>
     <w:p>
       <w:pPr>
@@ -265,17 +292,44 @@
           <w:szCs w:val="18"/>
         </w:rPr>
       </w:pPr>
-      <w:hyperlink r:id="rId9" w:history="1">
+      <w:r>
+        <w:rPr>
+          <w:rFonts w:ascii="Verdana" w:hAnsi="Verdana" w:cs="Arial"/>
+          <w:b/>
+          <w:bCs/>
+          <w:color w:val="0000FF"/>
+          <w:sz w:val="18"/>
+          <w:szCs w:val="18"/>
+        </w:rPr>
+        <w:t>In our last column</w:t>
+      </w:r>
+      <w:r>
+        <w:rPr>
+          <w:rFonts w:ascii="Verdana" w:hAnsi="Verdana" w:cs="Arial"/>
+          <w:color w:val="333333"/>
+          <w:sz w:val="18"/>
+          <w:szCs w:val="18"/>
+        </w:rPr>
+        <w:t xml:space="preserve"> </w:t>
+      </w:r>
+      <w:r>
+        <w:rPr>
+          <w:rFonts w:ascii="Verdana" w:hAnsi="Verdana" w:cs="Arial"/>
+          <w:color w:val="333333"/>
+          <w:sz w:val="18"/>
+          <w:szCs w:val="18"/>
+        </w:rPr>
+        <w:t>(</w:t>
+      </w:r>
+      <w:hyperlink r:id="rId10" w:history="1">
         <w:r>
           <w:rPr>
+            <w:rStyle w:val="Hyperlink"/>
             <w:rFonts w:ascii="Verdana" w:hAnsi="Verdana" w:cs="Arial"/>
-            <w:b/>
-            <w:bCs/>
-            <w:color w:val="0000FF"/>
             <w:sz w:val="18"/>
             <w:szCs w:val="18"/>
           </w:rPr>
-          <w:t>In our last column</w:t>
+          <w:t>1ed</w:t>
         </w:r>
       </w:hyperlink>
       <w:r>
@@ -285,7 +339,7 @@
           <w:sz w:val="18"/>
           <w:szCs w:val="18"/>
         </w:rPr>
-        <w:t xml:space="preserve"> we described:</w:t>
+        <w:t xml:space="preserve"> | 2ed) we described:</w:t>
       </w:r>
     </w:p>
     <w:p>
@@ -415,6 +469,8 @@
           <w:szCs w:val="18"/>
         </w:rPr>
       </w:pPr>
+      <w:bookmarkStart w:id="1" w:name="optimize"/>
+      <w:bookmarkEnd w:id="1"/>
       <w:r>
         <w:rPr>
           <w:rFonts w:ascii="Verdana" w:hAnsi="Verdana" w:cs="Arial"/>
@@ -422,39 +478,17 @@
           <w:sz w:val="18"/>
           <w:szCs w:val="18"/>
         </w:rPr>
-        <w:t xml:space="preserve">You can download the code samples described in this column from the </w:t>
-      </w:r>
-      <w:r>
-        <w:rPr>
-          <w:rFonts w:ascii="Verdana" w:hAnsi="Verdana" w:cs="Arial"/>
-          <w:i/>
-          <w:iCs/>
-          <w:color w:val="333333"/>
-          <w:sz w:val="18"/>
-          <w:szCs w:val="18"/>
-        </w:rPr>
-        <w:t>code.zip</w:t>
-      </w:r>
-      <w:r>
-        <w:rPr>
-          <w:rFonts w:ascii="Verdana" w:hAnsi="Verdana" w:cs="Arial"/>
-          <w:color w:val="333333"/>
-          <w:sz w:val="18"/>
-          <w:szCs w:val="18"/>
-        </w:rPr>
-        <w:t xml:space="preserve"> file found at </w:t>
-      </w:r>
-      <w:hyperlink r:id="rId10" w:history="1">
+        <w:t>The code samples are found on the github repository (</w:t>
+      </w:r>
+      <w:hyperlink r:id="rId11" w:history="1">
         <w:r>
           <w:rPr>
+            <w:rStyle w:val="Hyperlink"/>
             <w:rFonts w:ascii="Verdana" w:hAnsi="Verdana" w:cs="Arial"/>
-            <w:b/>
-            <w:bCs/>
-            <w:color w:val="0000FF"/>
             <w:sz w:val="18"/>
             <w:szCs w:val="18"/>
           </w:rPr>
-          <w:t>code.zip</w:t>
+          <w:t>https://github.com/heineman/algorithms-nutshell-2ed.git</w:t>
         </w:r>
       </w:hyperlink>
       <w:r>
@@ -464,83 +498,8 @@
           <w:sz w:val="18"/>
           <w:szCs w:val="18"/>
         </w:rPr>
-        <w:t xml:space="preserve"> (1,639,197 bytes). The following examples were tested on a standard Windows desktop computer running </w:t>
-      </w:r>
-      <w:hyperlink r:id="rId11" w:history="1">
-        <w:r>
-          <w:rPr>
-            <w:rFonts w:ascii="Verdana" w:hAnsi="Verdana" w:cs="Arial"/>
-            <w:b/>
-            <w:bCs/>
-            <w:color w:val="0000FF"/>
-            <w:sz w:val="18"/>
-            <w:szCs w:val="18"/>
-          </w:rPr>
-          <w:t>Eclipse Version 3.4.1</w:t>
-        </w:r>
-      </w:hyperlink>
-      <w:r>
-        <w:rPr>
-          <w:rFonts w:ascii="Verdana" w:hAnsi="Verdana" w:cs="Arial"/>
-          <w:color w:val="333333"/>
-          <w:sz w:val="18"/>
-          <w:szCs w:val="18"/>
-        </w:rPr>
-        <w:t xml:space="preserve">. The </w:t>
-      </w:r>
-      <w:hyperlink r:id="rId12" w:history="1">
-        <w:r>
-          <w:rPr>
-            <w:rFonts w:ascii="Verdana" w:hAnsi="Verdana" w:cs="Arial"/>
-            <w:b/>
-            <w:bCs/>
-            <w:color w:val="0000FF"/>
-            <w:sz w:val="18"/>
-            <w:szCs w:val="18"/>
-          </w:rPr>
-          <w:t>JDK version</w:t>
-        </w:r>
-      </w:hyperlink>
-      <w:r>
-        <w:rPr>
-          <w:rFonts w:ascii="Verdana" w:hAnsi="Verdana" w:cs="Arial"/>
-          <w:color w:val="333333"/>
-          <w:sz w:val="18"/>
-          <w:szCs w:val="18"/>
-        </w:rPr>
-        <w:t xml:space="preserve"> is 1.6.0_05. In fact, the </w:t>
-      </w:r>
-      <w:r>
-        <w:rPr>
-          <w:rFonts w:ascii="Verdana" w:hAnsi="Verdana" w:cs="Arial"/>
-          <w:i/>
-          <w:iCs/>
-          <w:color w:val="333333"/>
-          <w:sz w:val="18"/>
-          <w:szCs w:val="18"/>
-        </w:rPr>
-        <w:t>code.zip</w:t>
-      </w:r>
-      <w:r>
-        <w:rPr>
-          <w:rFonts w:ascii="Verdana" w:hAnsi="Verdana" w:cs="Arial"/>
-          <w:color w:val="333333"/>
-          <w:sz w:val="18"/>
-          <w:szCs w:val="18"/>
-        </w:rPr>
-        <w:t xml:space="preserve"> file is actually an exported Eclipse project, which means you will be able to easily load this month's code into your Eclipse workspace. Should you choose to compile and execute these examples outside of Eclipse, simply ensure that your CLASSPATH variable is properly configured to use the compiled sources of the </w:t>
-      </w:r>
-      <w:proofErr w:type="gramStart"/>
-      <w:r>
-        <w:rPr>
-          <w:rFonts w:ascii="Verdana" w:hAnsi="Verdana" w:cs="Arial"/>
-          <w:color w:val="333333"/>
-          <w:sz w:val="18"/>
-          <w:szCs w:val="18"/>
-        </w:rPr>
-        <w:t>ADK.</w:t>
-      </w:r>
-      <w:proofErr w:type="gramEnd"/>
+        <w:t>) in the Blogs/ project.</w:t>
+      </w:r>
     </w:p>
     <w:p>
       <w:pPr>
@@ -557,101 +516,13 @@
       <w:r>
         <w:rPr>
           <w:rFonts w:ascii="Verdana" w:hAnsi="Verdana" w:cs="Arial"/>
-          <w:color w:val="333333"/>
-          <w:sz w:val="18"/>
-          <w:szCs w:val="18"/>
-        </w:rPr>
-        <w:t xml:space="preserve">To bring this month's code into Eclipse, simply unzip the code.zip file found at code.zip. Once you have unzipped the files, in Eclipse choose to create a New Java Project. For the "Project name" enter "February 2009". Then choose the "Create project from existing source" radio button and browse to the location where you </w:t>
-      </w:r>
-      <w:proofErr w:type="spellStart"/>
-      <w:r>
-        <w:rPr>
-          <w:rFonts w:ascii="Verdana" w:hAnsi="Verdana" w:cs="Arial"/>
-          <w:color w:val="333333"/>
-          <w:sz w:val="18"/>
-          <w:szCs w:val="18"/>
-        </w:rPr>
-        <w:t>unzip'd</w:t>
-      </w:r>
-      <w:proofErr w:type="spellEnd"/>
-      <w:r>
-        <w:rPr>
-          <w:rFonts w:ascii="Verdana" w:hAnsi="Verdana" w:cs="Arial"/>
-          <w:color w:val="333333"/>
-          <w:sz w:val="18"/>
-          <w:szCs w:val="18"/>
-        </w:rPr>
-        <w:t xml:space="preserve"> the code.zip file. Make sure you select the directory named "February_2009". Then click Finish. If you have already imported the </w:t>
-      </w:r>
-      <w:proofErr w:type="spellStart"/>
-      <w:r>
-        <w:rPr>
-          <w:rFonts w:ascii="Verdana" w:hAnsi="Verdana" w:cs="Arial"/>
-          <w:color w:val="333333"/>
-          <w:sz w:val="18"/>
-          <w:szCs w:val="18"/>
-        </w:rPr>
-        <w:t>JavaCode</w:t>
-      </w:r>
-      <w:proofErr w:type="spellEnd"/>
-      <w:r>
-        <w:rPr>
-          <w:rFonts w:ascii="Verdana" w:hAnsi="Verdana" w:cs="Arial"/>
-          <w:color w:val="333333"/>
-          <w:sz w:val="18"/>
-          <w:szCs w:val="18"/>
-        </w:rPr>
-        <w:t xml:space="preserve"> project from the ADK into this Eclipse workspace, then the code should compile cleanly; if you have not, then you will need to tell this Eclipse project about the location of the compiled Jar file for the ADK in which the implemented algorithms can be found.</w:t>
-      </w:r>
-    </w:p>
-    <w:p>
-      <w:pPr>
-        <w:shd w:val="clear" w:color="auto" w:fill="FFFFFF"/>
-        <w:spacing w:before="201" w:after="201" w:line="234" w:lineRule="atLeast"/>
-        <w:divId w:val="405348714"/>
-        <w:rPr>
-          <w:rFonts w:ascii="Verdana" w:hAnsi="Verdana" w:cs="Arial"/>
-          <w:color w:val="333333"/>
-          <w:sz w:val="18"/>
-          <w:szCs w:val="18"/>
-        </w:rPr>
-      </w:pPr>
-      <w:bookmarkStart w:id="1" w:name="optimize"/>
-      <w:bookmarkEnd w:id="1"/>
-      <w:r>
-        <w:rPr>
-          <w:rFonts w:ascii="Verdana" w:hAnsi="Verdana" w:cs="Arial"/>
           <w:b/>
           <w:bCs/>
           <w:color w:val="333333"/>
           <w:sz w:val="18"/>
           <w:szCs w:val="18"/>
         </w:rPr>
-        <w:t xml:space="preserve">Identify Opportunities </w:t>
-      </w:r>
-      <w:proofErr w:type="gramStart"/>
-      <w:r>
-        <w:rPr>
-          <w:rFonts w:ascii="Verdana" w:hAnsi="Verdana" w:cs="Arial"/>
-          <w:b/>
-          <w:bCs/>
-          <w:color w:val="333333"/>
-          <w:sz w:val="18"/>
-          <w:szCs w:val="18"/>
-        </w:rPr>
-        <w:t>For</w:t>
-      </w:r>
-      <w:proofErr w:type="gramEnd"/>
-      <w:r>
-        <w:rPr>
-          <w:rFonts w:ascii="Verdana" w:hAnsi="Verdana" w:cs="Arial"/>
-          <w:b/>
-          <w:bCs/>
-          <w:color w:val="333333"/>
-          <w:sz w:val="18"/>
-          <w:szCs w:val="18"/>
-        </w:rPr>
-        <w:t xml:space="preserve"> Optimization</w:t>
+        <w:t>Identify Opportunities For Optimization</w:t>
       </w:r>
     </w:p>
     <w:p>
@@ -711,7 +582,7 @@
           <w:bottom w:w="45" w:type="dxa"/>
           <w:right w:w="45" w:type="dxa"/>
         </w:tblCellMar>
-        <w:tblLook w:val="04A0"/>
+        <w:tblLook w:val="04A0" w:firstRow="1" w:lastRow="0" w:firstColumn="1" w:lastColumn="0" w:noHBand="0" w:noVBand="1"/>
       </w:tblPr>
       <w:tblGrid>
         <w:gridCol w:w="2392"/>
@@ -1157,7 +1028,6 @@
         </w:rPr>
       </w:pPr>
       <w:bookmarkStart w:id="2" w:name="solutionTable"/>
-      <w:proofErr w:type="gramStart"/>
       <w:r>
         <w:rPr>
           <w:rFonts w:ascii="Verdana" w:eastAsia="Times New Roman" w:hAnsi="Verdana" w:cs="Arial"/>
@@ -1197,7 +1067,6 @@
         </w:rPr>
         <w:t>.</w:t>
       </w:r>
-      <w:proofErr w:type="gramEnd"/>
     </w:p>
     <w:p>
       <w:pPr>
@@ -1218,27 +1087,7 @@
           <w:sz w:val="18"/>
           <w:szCs w:val="18"/>
         </w:rPr>
-        <w:t xml:space="preserve">Two questions need to be addressed: Why did it take a week to complete its execution? </w:t>
-      </w:r>
-      <w:proofErr w:type="gramStart"/>
-      <w:r>
-        <w:rPr>
-          <w:rFonts w:ascii="Verdana" w:hAnsi="Verdana" w:cs="Arial"/>
-          <w:color w:val="333333"/>
-          <w:sz w:val="18"/>
-          <w:szCs w:val="18"/>
-        </w:rPr>
-        <w:t>and</w:t>
-      </w:r>
-      <w:proofErr w:type="gramEnd"/>
-      <w:r>
-        <w:rPr>
-          <w:rFonts w:ascii="Verdana" w:hAnsi="Verdana" w:cs="Arial"/>
-          <w:color w:val="333333"/>
-          <w:sz w:val="18"/>
-          <w:szCs w:val="18"/>
-        </w:rPr>
-        <w:t xml:space="preserve"> what can be done to improve upon the "No Solution" and "Search took too long" results?</w:t>
+        <w:t>Two questions need to be addressed: Why did it take a week to complete its execution? and what can be done to improve upon the "No Solution" and "Search took too long" results?</w:t>
       </w:r>
     </w:p>
     <w:p>
@@ -1421,7 +1270,7 @@
                     <pic:cNvPicPr/>
                   </pic:nvPicPr>
                   <pic:blipFill>
-                    <a:blip r:embed="rId13" cstate="print"/>
+                    <a:blip r:embed="rId12" cstate="print"/>
                     <a:stretch>
                       <a:fillRect/>
                     </a:stretch>
@@ -1463,7 +1312,6 @@
         </w:rPr>
         <w:t xml:space="preserve">Including the Auto Move feature is straightforward; essentially, a new </w:t>
       </w:r>
-      <w:proofErr w:type="spellStart"/>
       <w:r>
         <w:rPr>
           <w:rFonts w:ascii="Verdana" w:hAnsi="Verdana" w:cs="Arial"/>
@@ -1475,7 +1323,6 @@
         </w:rPr>
         <w:t>AutoMove</w:t>
       </w:r>
-      <w:proofErr w:type="spellEnd"/>
       <w:r>
         <w:rPr>
           <w:rFonts w:ascii="Verdana" w:hAnsi="Verdana" w:cs="Arial"/>
@@ -1483,7 +1330,25 @@
           <w:sz w:val="18"/>
           <w:szCs w:val="18"/>
         </w:rPr>
-        <w:t xml:space="preserve"> class is created which is extended by those Move classes which potentially may expose a card that can automatically be played. These three move types are: Column to Column, Column to Free, and Column to Foundation.</w:t>
+        <w:t xml:space="preserve"> class is created which </w:t>
+      </w:r>
+      <w:r>
+        <w:rPr>
+          <w:rFonts w:ascii="Verdana" w:hAnsi="Verdana" w:cs="Arial"/>
+          <w:color w:val="333333"/>
+          <w:sz w:val="18"/>
+          <w:szCs w:val="18"/>
+        </w:rPr>
+        <w:t xml:space="preserve">wraps all </w:t>
+      </w:r>
+      <w:r>
+        <w:rPr>
+          <w:rFonts w:ascii="Verdana" w:hAnsi="Verdana" w:cs="Arial"/>
+          <w:color w:val="333333"/>
+          <w:sz w:val="18"/>
+          <w:szCs w:val="18"/>
+        </w:rPr>
+        <w:t>Move classes which potentially may expose a card that can automatically be played. These three move types are: Column to Column, Column to Free, and Column to Foundation.</w:t>
       </w:r>
     </w:p>
     <w:p>
@@ -1523,7 +1388,7 @@
           <w:bottom w:w="45" w:type="dxa"/>
           <w:right w:w="45" w:type="dxa"/>
         </w:tblCellMar>
-        <w:tblLook w:val="04A0"/>
+        <w:tblLook w:val="04A0" w:firstRow="1" w:lastRow="0" w:firstColumn="1" w:lastColumn="0" w:noHBand="0" w:noVBand="1"/>
       </w:tblPr>
       <w:tblGrid>
         <w:gridCol w:w="2392"/>
@@ -1968,7 +1833,6 @@
           <w:szCs w:val="18"/>
         </w:rPr>
       </w:pPr>
-      <w:proofErr w:type="gramStart"/>
       <w:r>
         <w:rPr>
           <w:rFonts w:ascii="Verdana" w:eastAsia="Times New Roman" w:hAnsi="Verdana" w:cs="Arial"/>
@@ -2008,7 +1872,6 @@
         </w:rPr>
         <w:t xml:space="preserve"> with auto moves.</w:t>
       </w:r>
-      <w:proofErr w:type="gramEnd"/>
     </w:p>
     <w:p>
       <w:pPr>
@@ -2108,7 +1971,7 @@
                     <pic:cNvPicPr/>
                   </pic:nvPicPr>
                   <pic:blipFill>
-                    <a:blip r:embed="rId14" cstate="print"/>
+                    <a:blip r:embed="rId13" cstate="print"/>
                     <a:stretch>
                       <a:fillRect/>
                     </a:stretch>
@@ -2170,27 +2033,7 @@
           <w:sz w:val="18"/>
           <w:szCs w:val="18"/>
         </w:rPr>
-        <w:t xml:space="preserve">With the improved algorithm from this month's column, the results are stunning. </w:t>
-      </w:r>
-      <w:proofErr w:type="gramStart"/>
-      <w:r>
-        <w:rPr>
-          <w:rFonts w:ascii="Verdana" w:hAnsi="Verdana" w:cs="Arial"/>
-          <w:color w:val="333333"/>
-          <w:sz w:val="18"/>
-          <w:szCs w:val="18"/>
-        </w:rPr>
-        <w:t>Now 13,894 (or roughly 43% of the boards) have a solution with less than 69 moves.</w:t>
-      </w:r>
-      <w:proofErr w:type="gramEnd"/>
-      <w:r>
-        <w:rPr>
-          <w:rFonts w:ascii="Verdana" w:hAnsi="Verdana" w:cs="Arial"/>
-          <w:color w:val="333333"/>
-          <w:sz w:val="18"/>
-          <w:szCs w:val="18"/>
-        </w:rPr>
-        <w:t xml:space="preserve"> The 64-move solution had the highest frequency of occurring (fully 13.7% of the time).</w:t>
+        <w:t>With the improved algorithm from this month's column, the results are stunning. Now 13,894 (or roughly 43% of the boards) have a solution with less than 69 moves. The 64-move solution had the highest frequency of occurring (fully 13.7% of the time).</w:t>
       </w:r>
     </w:p>
     <w:p>
@@ -2229,7 +2072,7 @@
                     <pic:cNvPicPr/>
                   </pic:nvPicPr>
                   <pic:blipFill>
-                    <a:blip r:embed="rId15" cstate="print"/>
+                    <a:blip r:embed="rId14" cstate="print"/>
                     <a:stretch>
                       <a:fillRect/>
                     </a:stretch>
@@ -2295,9 +2138,30 @@
           <w:sz w:val="18"/>
           <w:szCs w:val="18"/>
         </w:rPr>
-        <w:t xml:space="preserve">Add Storage </w:t>
-      </w:r>
-      <w:proofErr w:type="gramStart"/>
+        <w:t>Add Storage For Increased Performance</w:t>
+      </w:r>
+    </w:p>
+    <w:p>
+      <w:pPr>
+        <w:shd w:val="clear" w:color="auto" w:fill="FFFFFF"/>
+        <w:spacing w:before="201" w:after="201" w:line="234" w:lineRule="atLeast"/>
+        <w:divId w:val="405348714"/>
+        <w:rPr>
+          <w:rFonts w:ascii="Verdana" w:hAnsi="Verdana" w:cs="Arial"/>
+          <w:color w:val="333333"/>
+          <w:sz w:val="18"/>
+          <w:szCs w:val="18"/>
+        </w:rPr>
+      </w:pPr>
+      <w:r>
+        <w:rPr>
+          <w:rFonts w:ascii="Verdana" w:hAnsi="Verdana" w:cs="Arial"/>
+          <w:color w:val="333333"/>
+          <w:sz w:val="18"/>
+          <w:szCs w:val="18"/>
+        </w:rPr>
+        <w:t xml:space="preserve">Another principle you can follow is to find ways to store the results of commonly executed computations to avoid unnecessary computation. Consider </w:t>
+      </w:r>
       <w:r>
         <w:rPr>
           <w:rFonts w:ascii="Verdana" w:hAnsi="Verdana" w:cs="Arial"/>
@@ -2307,717 +2171,525 @@
           <w:sz w:val="18"/>
           <w:szCs w:val="18"/>
         </w:rPr>
-        <w:t>For</w:t>
-      </w:r>
-      <w:proofErr w:type="gramEnd"/>
+        <w:t>Prim's algorithm</w:t>
+      </w:r>
       <w:r>
         <w:rPr>
           <w:rFonts w:ascii="Verdana" w:hAnsi="Verdana" w:cs="Arial"/>
-          <w:b/>
-          <w:bCs/>
-          <w:color w:val="333333"/>
-          <w:sz w:val="18"/>
-          <w:szCs w:val="18"/>
-        </w:rPr>
-        <w:t xml:space="preserve"> Increased Performance</w:t>
+          <w:color w:val="333333"/>
+          <w:sz w:val="18"/>
+          <w:szCs w:val="18"/>
+        </w:rPr>
+        <w:t xml:space="preserve"> as described in Chapter </w:t>
+      </w:r>
+      <w:r>
+        <w:rPr>
+          <w:rFonts w:ascii="Verdana" w:hAnsi="Verdana" w:cs="Arial"/>
+          <w:color w:val="333333"/>
+          <w:sz w:val="18"/>
+          <w:szCs w:val="18"/>
+        </w:rPr>
+        <w:t>6</w:t>
+      </w:r>
+      <w:r>
+        <w:rPr>
+          <w:rFonts w:ascii="Verdana" w:hAnsi="Verdana" w:cs="Arial"/>
+          <w:color w:val="333333"/>
+          <w:sz w:val="18"/>
+          <w:szCs w:val="18"/>
+        </w:rPr>
+        <w:t xml:space="preserve"> for computing the Minimum Spanning Tree for an undirected, connected Graph g.</w:t>
       </w:r>
     </w:p>
     <w:p>
       <w:pPr>
-        <w:shd w:val="clear" w:color="auto" w:fill="FFFFFF"/>
-        <w:spacing w:before="201" w:after="201" w:line="234" w:lineRule="atLeast"/>
+        <w:pStyle w:val="HTMLPreformatted"/>
+        <w:pBdr>
+          <w:top w:val="single" w:sz="4" w:space="1" w:color="auto"/>
+          <w:left w:val="single" w:sz="4" w:space="4" w:color="auto"/>
+          <w:bottom w:val="single" w:sz="4" w:space="1" w:color="auto"/>
+          <w:right w:val="single" w:sz="4" w:space="4" w:color="auto"/>
+        </w:pBdr>
         <w:divId w:val="405348714"/>
-        <w:rPr>
-          <w:rFonts w:ascii="Verdana" w:hAnsi="Verdana" w:cs="Arial"/>
-          <w:color w:val="333333"/>
-          <w:sz w:val="18"/>
-          <w:szCs w:val="18"/>
-        </w:rPr>
-      </w:pPr>
-      <w:r>
-        <w:rPr>
-          <w:rFonts w:ascii="Verdana" w:hAnsi="Verdana" w:cs="Arial"/>
-          <w:color w:val="333333"/>
-          <w:sz w:val="18"/>
-          <w:szCs w:val="18"/>
-        </w:rPr>
-        <w:t xml:space="preserve">Another principle you can follow is to find ways to store the results of commonly executed computations to avoid unnecessary computation. Consider </w:t>
-      </w:r>
-      <w:r>
-        <w:rPr>
-          <w:rFonts w:ascii="Verdana" w:hAnsi="Verdana" w:cs="Arial"/>
-          <w:b/>
-          <w:bCs/>
-          <w:color w:val="333333"/>
-          <w:sz w:val="18"/>
-          <w:szCs w:val="18"/>
-        </w:rPr>
-        <w:t>Prim's algorithm</w:t>
-      </w:r>
-      <w:r>
-        <w:rPr>
-          <w:rFonts w:ascii="Verdana" w:hAnsi="Verdana" w:cs="Arial"/>
-          <w:color w:val="333333"/>
-          <w:sz w:val="18"/>
-          <w:szCs w:val="18"/>
-        </w:rPr>
-        <w:t xml:space="preserve"> as described in Chapter 6 (page 169) for computing the Minimum Spanning Tree for an undirected, connected Graph g.</w:t>
+      </w:pPr>
+      <w:r>
+        <w:t>void mst_prim (Graph const &amp;graph, vector &amp;pred) {</w:t>
       </w:r>
     </w:p>
     <w:p>
       <w:pPr>
         <w:pStyle w:val="HTMLPreformatted"/>
+        <w:pBdr>
+          <w:top w:val="single" w:sz="4" w:space="1" w:color="auto"/>
+          <w:left w:val="single" w:sz="4" w:space="4" w:color="auto"/>
+          <w:bottom w:val="single" w:sz="4" w:space="1" w:color="auto"/>
+          <w:right w:val="single" w:sz="4" w:space="4" w:color="auto"/>
+        </w:pBdr>
         <w:divId w:val="405348714"/>
       </w:pPr>
-      <w:proofErr w:type="gramStart"/>
-      <w:r>
-        <w:t>void</w:t>
-      </w:r>
-      <w:proofErr w:type="gramEnd"/>
-      <w:r>
-        <w:t xml:space="preserve"> </w:t>
-      </w:r>
-      <w:proofErr w:type="spellStart"/>
-      <w:r>
-        <w:t>mst_prim</w:t>
-      </w:r>
-      <w:proofErr w:type="spellEnd"/>
-      <w:r>
-        <w:t xml:space="preserve"> (Graph const &amp;graph, vector &amp;</w:t>
-      </w:r>
-      <w:proofErr w:type="spellStart"/>
-      <w:r>
-        <w:t>pred</w:t>
-      </w:r>
-      <w:proofErr w:type="spellEnd"/>
-      <w:r>
-        <w:t>) {</w:t>
+      <w:r>
+        <w:t xml:space="preserve">  // initialize pred[] and key[] arrays. Start with arbitrary</w:t>
       </w:r>
     </w:p>
     <w:p>
       <w:pPr>
         <w:pStyle w:val="HTMLPreformatted"/>
+        <w:pBdr>
+          <w:top w:val="single" w:sz="4" w:space="1" w:color="auto"/>
+          <w:left w:val="single" w:sz="4" w:space="4" w:color="auto"/>
+          <w:bottom w:val="single" w:sz="4" w:space="1" w:color="auto"/>
+          <w:right w:val="single" w:sz="4" w:space="4" w:color="auto"/>
+        </w:pBdr>
         <w:divId w:val="405348714"/>
       </w:pPr>
       <w:r>
-        <w:t xml:space="preserve">  // initialize </w:t>
-      </w:r>
-      <w:proofErr w:type="spellStart"/>
-      <w:proofErr w:type="gramStart"/>
-      <w:r>
-        <w:t>pred</w:t>
-      </w:r>
-      <w:proofErr w:type="spellEnd"/>
-      <w:r>
-        <w:t>[</w:t>
-      </w:r>
-      <w:proofErr w:type="gramEnd"/>
-      <w:r>
-        <w:t>] and key[] arrays. Start with arbitrary</w:t>
+        <w:t xml:space="preserve">  // vertex s=0. Priority Queue PQ contains all v in G.</w:t>
       </w:r>
     </w:p>
     <w:p>
       <w:pPr>
         <w:pStyle w:val="HTMLPreformatted"/>
+        <w:pBdr>
+          <w:top w:val="single" w:sz="4" w:space="1" w:color="auto"/>
+          <w:left w:val="single" w:sz="4" w:space="4" w:color="auto"/>
+          <w:bottom w:val="single" w:sz="4" w:space="1" w:color="auto"/>
+          <w:right w:val="single" w:sz="4" w:space="4" w:color="auto"/>
+        </w:pBdr>
         <w:divId w:val="405348714"/>
       </w:pPr>
       <w:r>
-        <w:t xml:space="preserve">  // vertex s=0. Priority Queue PQ contains all v in G.</w:t>
+        <w:t xml:space="preserve">  const int n = graph.numVertices();</w:t>
       </w:r>
     </w:p>
     <w:p>
       <w:pPr>
         <w:pStyle w:val="HTMLPreformatted"/>
+        <w:pBdr>
+          <w:top w:val="single" w:sz="4" w:space="1" w:color="auto"/>
+          <w:left w:val="single" w:sz="4" w:space="4" w:color="auto"/>
+          <w:bottom w:val="single" w:sz="4" w:space="1" w:color="auto"/>
+          <w:right w:val="single" w:sz="4" w:space="4" w:color="auto"/>
+        </w:pBdr>
         <w:divId w:val="405348714"/>
       </w:pPr>
       <w:r>
-        <w:t xml:space="preserve">  </w:t>
-      </w:r>
-      <w:proofErr w:type="gramStart"/>
-      <w:r>
-        <w:t>const</w:t>
-      </w:r>
-      <w:proofErr w:type="gramEnd"/>
-      <w:r>
-        <w:t xml:space="preserve"> </w:t>
-      </w:r>
-      <w:proofErr w:type="spellStart"/>
-      <w:r>
-        <w:t>int</w:t>
-      </w:r>
-      <w:proofErr w:type="spellEnd"/>
-      <w:r>
-        <w:t xml:space="preserve"> n = </w:t>
-      </w:r>
-      <w:proofErr w:type="spellStart"/>
-      <w:r>
-        <w:t>graph.numVertices</w:t>
-      </w:r>
-      <w:proofErr w:type="spellEnd"/>
-      <w:r>
-        <w:t>();</w:t>
+        <w:t xml:space="preserve">  pred.assign(n, -1);</w:t>
       </w:r>
     </w:p>
     <w:p>
       <w:pPr>
         <w:pStyle w:val="HTMLPreformatted"/>
+        <w:pBdr>
+          <w:top w:val="single" w:sz="4" w:space="1" w:color="auto"/>
+          <w:left w:val="single" w:sz="4" w:space="4" w:color="auto"/>
+          <w:bottom w:val="single" w:sz="4" w:space="1" w:color="auto"/>
+          <w:right w:val="single" w:sz="4" w:space="4" w:color="auto"/>
+        </w:pBdr>
         <w:divId w:val="405348714"/>
       </w:pPr>
       <w:r>
-        <w:t xml:space="preserve">  </w:t>
-      </w:r>
-      <w:proofErr w:type="spellStart"/>
-      <w:proofErr w:type="gramStart"/>
-      <w:r>
-        <w:t>pred.assign</w:t>
-      </w:r>
-      <w:proofErr w:type="spellEnd"/>
-      <w:r>
-        <w:t>(</w:t>
-      </w:r>
-      <w:proofErr w:type="gramEnd"/>
-      <w:r>
-        <w:t>n, -1);</w:t>
+        <w:t xml:space="preserve">  vector key(n, numeric_limits::max());</w:t>
       </w:r>
     </w:p>
     <w:p>
       <w:pPr>
         <w:pStyle w:val="HTMLPreformatted"/>
+        <w:pBdr>
+          <w:top w:val="single" w:sz="4" w:space="1" w:color="auto"/>
+          <w:left w:val="single" w:sz="4" w:space="4" w:color="auto"/>
+          <w:bottom w:val="single" w:sz="4" w:space="1" w:color="auto"/>
+          <w:right w:val="single" w:sz="4" w:space="4" w:color="auto"/>
+        </w:pBdr>
         <w:divId w:val="405348714"/>
       </w:pPr>
       <w:r>
-        <w:t xml:space="preserve">  </w:t>
-      </w:r>
-      <w:proofErr w:type="gramStart"/>
-      <w:r>
-        <w:t>vector</w:t>
-      </w:r>
-      <w:proofErr w:type="gramEnd"/>
-      <w:r>
-        <w:t xml:space="preserve"> key(n, </w:t>
-      </w:r>
-      <w:proofErr w:type="spellStart"/>
-      <w:r>
-        <w:t>numeric_limits</w:t>
-      </w:r>
-      <w:proofErr w:type="spellEnd"/>
-      <w:r>
-        <w:t>::max());</w:t>
+        <w:t xml:space="preserve">  key[0] = 0;</w:t>
       </w:r>
     </w:p>
     <w:p>
       <w:pPr>
         <w:pStyle w:val="HTMLPreformatted"/>
+        <w:pBdr>
+          <w:top w:val="single" w:sz="4" w:space="1" w:color="auto"/>
+          <w:left w:val="single" w:sz="4" w:space="4" w:color="auto"/>
+          <w:bottom w:val="single" w:sz="4" w:space="1" w:color="auto"/>
+          <w:right w:val="single" w:sz="4" w:space="4" w:color="auto"/>
+        </w:pBdr>
         <w:divId w:val="405348714"/>
       </w:pPr>
       <w:r>
         <w:t xml:space="preserve">  </w:t>
-      </w:r>
-      <w:proofErr w:type="gramStart"/>
-      <w:r>
-        <w:t>key[</w:t>
-      </w:r>
-      <w:proofErr w:type="gramEnd"/>
-      <w:r>
-        <w:t>0] = 0;</w:t>
       </w:r>
     </w:p>
     <w:p>
       <w:pPr>
         <w:pStyle w:val="HTMLPreformatted"/>
+        <w:pBdr>
+          <w:top w:val="single" w:sz="4" w:space="1" w:color="auto"/>
+          <w:left w:val="single" w:sz="4" w:space="4" w:color="auto"/>
+          <w:bottom w:val="single" w:sz="4" w:space="1" w:color="auto"/>
+          <w:right w:val="single" w:sz="4" w:space="4" w:color="auto"/>
+        </w:pBdr>
         <w:divId w:val="405348714"/>
       </w:pPr>
       <w:r>
-        <w:t xml:space="preserve">  </w:t>
+        <w:t xml:space="preserve">  BinaryHeap pq(n);</w:t>
       </w:r>
     </w:p>
     <w:p>
       <w:pPr>
         <w:pStyle w:val="HTMLPreformatted"/>
+        <w:pBdr>
+          <w:top w:val="single" w:sz="4" w:space="1" w:color="auto"/>
+          <w:left w:val="single" w:sz="4" w:space="4" w:color="auto"/>
+          <w:bottom w:val="single" w:sz="4" w:space="1" w:color="auto"/>
+          <w:right w:val="single" w:sz="4" w:space="4" w:color="auto"/>
+        </w:pBdr>
         <w:divId w:val="405348714"/>
       </w:pPr>
       <w:r>
-        <w:t xml:space="preserve">  </w:t>
-      </w:r>
-      <w:proofErr w:type="spellStart"/>
-      <w:r>
-        <w:t>BinaryHeap</w:t>
-      </w:r>
-      <w:proofErr w:type="spellEnd"/>
-      <w:r>
-        <w:t xml:space="preserve"> </w:t>
-      </w:r>
-      <w:proofErr w:type="spellStart"/>
-      <w:proofErr w:type="gramStart"/>
-      <w:r>
-        <w:t>pq</w:t>
-      </w:r>
-      <w:proofErr w:type="spellEnd"/>
-      <w:r>
-        <w:t>(</w:t>
-      </w:r>
-      <w:proofErr w:type="gramEnd"/>
-      <w:r>
-        <w:t>n);</w:t>
+        <w:t xml:space="preserve">  vector  inQueue(n, true);</w:t>
       </w:r>
     </w:p>
     <w:p>
       <w:pPr>
         <w:pStyle w:val="HTMLPreformatted"/>
+        <w:pBdr>
+          <w:top w:val="single" w:sz="4" w:space="1" w:color="auto"/>
+          <w:left w:val="single" w:sz="4" w:space="4" w:color="auto"/>
+          <w:bottom w:val="single" w:sz="4" w:space="1" w:color="auto"/>
+          <w:right w:val="single" w:sz="4" w:space="4" w:color="auto"/>
+        </w:pBdr>
         <w:divId w:val="405348714"/>
       </w:pPr>
       <w:r>
-        <w:t xml:space="preserve">  </w:t>
-      </w:r>
-      <w:proofErr w:type="gramStart"/>
-      <w:r>
-        <w:t xml:space="preserve">vector  </w:t>
-      </w:r>
-      <w:proofErr w:type="spellStart"/>
-      <w:r>
-        <w:t>inQueue</w:t>
-      </w:r>
-      <w:proofErr w:type="spellEnd"/>
-      <w:proofErr w:type="gramEnd"/>
-      <w:r>
-        <w:t>(n, true);</w:t>
+        <w:t xml:space="preserve">  for (int v = 0; v &lt; n; v++) {</w:t>
       </w:r>
     </w:p>
     <w:p>
       <w:pPr>
         <w:pStyle w:val="HTMLPreformatted"/>
+        <w:pBdr>
+          <w:top w:val="single" w:sz="4" w:space="1" w:color="auto"/>
+          <w:left w:val="single" w:sz="4" w:space="4" w:color="auto"/>
+          <w:bottom w:val="single" w:sz="4" w:space="1" w:color="auto"/>
+          <w:right w:val="single" w:sz="4" w:space="4" w:color="auto"/>
+        </w:pBdr>
         <w:divId w:val="405348714"/>
       </w:pPr>
       <w:r>
-        <w:t xml:space="preserve">  </w:t>
-      </w:r>
-      <w:proofErr w:type="gramStart"/>
-      <w:r>
-        <w:t>for</w:t>
-      </w:r>
-      <w:proofErr w:type="gramEnd"/>
-      <w:r>
-        <w:t xml:space="preserve"> (</w:t>
-      </w:r>
-      <w:proofErr w:type="spellStart"/>
-      <w:r>
-        <w:t>int</w:t>
-      </w:r>
-      <w:proofErr w:type="spellEnd"/>
-      <w:r>
-        <w:t xml:space="preserve"> v = 0; v &lt; n; v++) {</w:t>
+        <w:t xml:space="preserve">    pq.insert(v, key[v]);</w:t>
       </w:r>
     </w:p>
     <w:p>
       <w:pPr>
         <w:pStyle w:val="HTMLPreformatted"/>
+        <w:pBdr>
+          <w:top w:val="single" w:sz="4" w:space="1" w:color="auto"/>
+          <w:left w:val="single" w:sz="4" w:space="4" w:color="auto"/>
+          <w:bottom w:val="single" w:sz="4" w:space="1" w:color="auto"/>
+          <w:right w:val="single" w:sz="4" w:space="4" w:color="auto"/>
+        </w:pBdr>
         <w:divId w:val="405348714"/>
       </w:pPr>
       <w:r>
-        <w:t xml:space="preserve">    </w:t>
-      </w:r>
-      <w:proofErr w:type="spellStart"/>
-      <w:proofErr w:type="gramStart"/>
-      <w:r>
-        <w:t>pq.insert</w:t>
-      </w:r>
-      <w:proofErr w:type="spellEnd"/>
-      <w:r>
-        <w:t>(</w:t>
-      </w:r>
-      <w:proofErr w:type="gramEnd"/>
-      <w:r>
-        <w:t>v, key[v]);</w:t>
+        <w:t xml:space="preserve">  }</w:t>
       </w:r>
     </w:p>
     <w:p>
       <w:pPr>
         <w:pStyle w:val="HTMLPreformatted"/>
+        <w:pBdr>
+          <w:top w:val="single" w:sz="4" w:space="1" w:color="auto"/>
+          <w:left w:val="single" w:sz="4" w:space="4" w:color="auto"/>
+          <w:bottom w:val="single" w:sz="4" w:space="1" w:color="auto"/>
+          <w:right w:val="single" w:sz="4" w:space="4" w:color="auto"/>
+        </w:pBdr>
         <w:divId w:val="405348714"/>
       </w:pPr>
       <w:r>
-        <w:t xml:space="preserve">  }</w:t>
+        <w:t xml:space="preserve">  </w:t>
       </w:r>
     </w:p>
     <w:p>
       <w:pPr>
         <w:pStyle w:val="HTMLPreformatted"/>
+        <w:pBdr>
+          <w:top w:val="single" w:sz="4" w:space="1" w:color="auto"/>
+          <w:left w:val="single" w:sz="4" w:space="4" w:color="auto"/>
+          <w:bottom w:val="single" w:sz="4" w:space="1" w:color="auto"/>
+          <w:right w:val="single" w:sz="4" w:space="4" w:color="auto"/>
+        </w:pBdr>
         <w:divId w:val="405348714"/>
       </w:pPr>
       <w:r>
-        <w:t xml:space="preserve">  </w:t>
+        <w:t xml:space="preserve">  while (!pq.isEmpty()) {</w:t>
       </w:r>
     </w:p>
     <w:p>
       <w:pPr>
         <w:pStyle w:val="HTMLPreformatted"/>
+        <w:pBdr>
+          <w:top w:val="single" w:sz="4" w:space="1" w:color="auto"/>
+          <w:left w:val="single" w:sz="4" w:space="4" w:color="auto"/>
+          <w:bottom w:val="single" w:sz="4" w:space="1" w:color="auto"/>
+          <w:right w:val="single" w:sz="4" w:space="4" w:color="auto"/>
+        </w:pBdr>
         <w:divId w:val="405348714"/>
       </w:pPr>
       <w:r>
-        <w:t xml:space="preserve">  </w:t>
-      </w:r>
-      <w:proofErr w:type="gramStart"/>
-      <w:r>
-        <w:t>while</w:t>
-      </w:r>
-      <w:proofErr w:type="gramEnd"/>
-      <w:r>
-        <w:t xml:space="preserve"> (!</w:t>
-      </w:r>
-      <w:proofErr w:type="spellStart"/>
-      <w:r>
-        <w:t>pq.isEmpty</w:t>
-      </w:r>
-      <w:proofErr w:type="spellEnd"/>
-      <w:r>
-        <w:t>()) {</w:t>
+        <w:t xml:space="preserve">    int u = pq.smallest();</w:t>
       </w:r>
     </w:p>
     <w:p>
       <w:pPr>
         <w:pStyle w:val="HTMLPreformatted"/>
+        <w:pBdr>
+          <w:top w:val="single" w:sz="4" w:space="1" w:color="auto"/>
+          <w:left w:val="single" w:sz="4" w:space="4" w:color="auto"/>
+          <w:bottom w:val="single" w:sz="4" w:space="1" w:color="auto"/>
+          <w:right w:val="single" w:sz="4" w:space="4" w:color="auto"/>
+        </w:pBdr>
         <w:divId w:val="405348714"/>
       </w:pPr>
       <w:r>
-        <w:t xml:space="preserve">    </w:t>
-      </w:r>
-      <w:proofErr w:type="spellStart"/>
-      <w:proofErr w:type="gramStart"/>
-      <w:r>
-        <w:t>int</w:t>
-      </w:r>
-      <w:proofErr w:type="spellEnd"/>
-      <w:proofErr w:type="gramEnd"/>
-      <w:r>
-        <w:t xml:space="preserve"> u = </w:t>
-      </w:r>
-      <w:proofErr w:type="spellStart"/>
-      <w:r>
-        <w:t>pq.smallest</w:t>
-      </w:r>
-      <w:proofErr w:type="spellEnd"/>
-      <w:r>
-        <w:t>();</w:t>
+        <w:t xml:space="preserve">    inQueue[u] = false;</w:t>
       </w:r>
     </w:p>
     <w:p>
       <w:pPr>
         <w:pStyle w:val="HTMLPreformatted"/>
+        <w:pBdr>
+          <w:top w:val="single" w:sz="4" w:space="1" w:color="auto"/>
+          <w:left w:val="single" w:sz="4" w:space="4" w:color="auto"/>
+          <w:bottom w:val="single" w:sz="4" w:space="1" w:color="auto"/>
+          <w:right w:val="single" w:sz="4" w:space="4" w:color="auto"/>
+        </w:pBdr>
         <w:divId w:val="405348714"/>
       </w:pPr>
       <w:r>
-        <w:t xml:space="preserve">    </w:t>
-      </w:r>
-      <w:proofErr w:type="spellStart"/>
-      <w:proofErr w:type="gramStart"/>
-      <w:r>
-        <w:t>inQueue</w:t>
-      </w:r>
-      <w:proofErr w:type="spellEnd"/>
-      <w:r>
-        <w:t>[</w:t>
-      </w:r>
-      <w:proofErr w:type="gramEnd"/>
-      <w:r>
-        <w:t>u] = false;</w:t>
+        <w:t xml:space="preserve">  </w:t>
       </w:r>
     </w:p>
     <w:p>
       <w:pPr>
         <w:pStyle w:val="HTMLPreformatted"/>
+        <w:pBdr>
+          <w:top w:val="single" w:sz="4" w:space="1" w:color="auto"/>
+          <w:left w:val="single" w:sz="4" w:space="4" w:color="auto"/>
+          <w:bottom w:val="single" w:sz="4" w:space="1" w:color="auto"/>
+          <w:right w:val="single" w:sz="4" w:space="4" w:color="auto"/>
+        </w:pBdr>
         <w:divId w:val="405348714"/>
       </w:pPr>
       <w:r>
-        <w:t xml:space="preserve">  </w:t>
+        <w:t xml:space="preserve">    // Process neighbors of u to find if any edge beats best </w:t>
       </w:r>
     </w:p>
     <w:p>
       <w:pPr>
         <w:pStyle w:val="HTMLPreformatted"/>
+        <w:pBdr>
+          <w:top w:val="single" w:sz="4" w:space="1" w:color="auto"/>
+          <w:left w:val="single" w:sz="4" w:space="4" w:color="auto"/>
+          <w:bottom w:val="single" w:sz="4" w:space="1" w:color="auto"/>
+          <w:right w:val="single" w:sz="4" w:space="4" w:color="auto"/>
+        </w:pBdr>
         <w:divId w:val="405348714"/>
       </w:pPr>
       <w:r>
-        <w:t xml:space="preserve">    // Process neighbors of u to find if any edge beats best </w:t>
+        <w:t xml:space="preserve">    for (VertexList::const_iterator ci = graph.begin(u); </w:t>
       </w:r>
     </w:p>
     <w:p>
       <w:pPr>
         <w:pStyle w:val="HTMLPreformatted"/>
+        <w:pBdr>
+          <w:top w:val="single" w:sz="4" w:space="1" w:color="auto"/>
+          <w:left w:val="single" w:sz="4" w:space="4" w:color="auto"/>
+          <w:bottom w:val="single" w:sz="4" w:space="1" w:color="auto"/>
+          <w:right w:val="single" w:sz="4" w:space="4" w:color="auto"/>
+        </w:pBdr>
         <w:divId w:val="405348714"/>
       </w:pPr>
       <w:r>
-        <w:t xml:space="preserve">    </w:t>
-      </w:r>
-      <w:proofErr w:type="gramStart"/>
-      <w:r>
-        <w:t>for</w:t>
-      </w:r>
-      <w:proofErr w:type="gramEnd"/>
-      <w:r>
-        <w:t xml:space="preserve"> (</w:t>
-      </w:r>
-      <w:proofErr w:type="spellStart"/>
-      <w:r>
-        <w:t>VertexList</w:t>
-      </w:r>
-      <w:proofErr w:type="spellEnd"/>
-      <w:r>
-        <w:t>::</w:t>
-      </w:r>
-      <w:proofErr w:type="spellStart"/>
-      <w:r>
-        <w:t>const_iterator</w:t>
-      </w:r>
-      <w:proofErr w:type="spellEnd"/>
-      <w:r>
-        <w:t xml:space="preserve"> </w:t>
-      </w:r>
-      <w:proofErr w:type="spellStart"/>
-      <w:r>
-        <w:t>ci</w:t>
-      </w:r>
-      <w:proofErr w:type="spellEnd"/>
-      <w:r>
-        <w:t xml:space="preserve"> = </w:t>
-      </w:r>
-      <w:proofErr w:type="spellStart"/>
-      <w:r>
-        <w:t>graph.begin</w:t>
-      </w:r>
-      <w:proofErr w:type="spellEnd"/>
-      <w:r>
-        <w:t xml:space="preserve">(u); </w:t>
+        <w:t xml:space="preserve">           ci != graph.end(u); ++ci) {</w:t>
       </w:r>
     </w:p>
     <w:p>
       <w:pPr>
         <w:pStyle w:val="HTMLPreformatted"/>
+        <w:pBdr>
+          <w:top w:val="single" w:sz="4" w:space="1" w:color="auto"/>
+          <w:left w:val="single" w:sz="4" w:space="4" w:color="auto"/>
+          <w:bottom w:val="single" w:sz="4" w:space="1" w:color="auto"/>
+          <w:right w:val="single" w:sz="4" w:space="4" w:color="auto"/>
+        </w:pBdr>
         <w:divId w:val="405348714"/>
       </w:pPr>
       <w:r>
-        <w:t xml:space="preserve">           </w:t>
-      </w:r>
-      <w:proofErr w:type="spellStart"/>
-      <w:proofErr w:type="gramStart"/>
-      <w:r>
-        <w:t>ci</w:t>
-      </w:r>
-      <w:proofErr w:type="spellEnd"/>
-      <w:r>
-        <w:t xml:space="preserve"> !</w:t>
-      </w:r>
-      <w:proofErr w:type="gramEnd"/>
-      <w:r>
-        <w:t xml:space="preserve">= </w:t>
-      </w:r>
-      <w:proofErr w:type="spellStart"/>
-      <w:r>
-        <w:t>graph.end</w:t>
-      </w:r>
-      <w:proofErr w:type="spellEnd"/>
-      <w:r>
-        <w:t>(u); ++</w:t>
-      </w:r>
-      <w:proofErr w:type="spellStart"/>
-      <w:r>
-        <w:t>ci</w:t>
-      </w:r>
-      <w:proofErr w:type="spellEnd"/>
-      <w:r>
-        <w:t>) {</w:t>
+        <w:t xml:space="preserve">      int v = ci-&gt;first;</w:t>
       </w:r>
     </w:p>
     <w:p>
       <w:pPr>
         <w:pStyle w:val="HTMLPreformatted"/>
+        <w:pBdr>
+          <w:top w:val="single" w:sz="4" w:space="1" w:color="auto"/>
+          <w:left w:val="single" w:sz="4" w:space="4" w:color="auto"/>
+          <w:bottom w:val="single" w:sz="4" w:space="1" w:color="auto"/>
+          <w:right w:val="single" w:sz="4" w:space="4" w:color="auto"/>
+        </w:pBdr>
         <w:divId w:val="405348714"/>
       </w:pPr>
       <w:r>
-        <w:t xml:space="preserve">      </w:t>
-      </w:r>
-      <w:proofErr w:type="spellStart"/>
-      <w:proofErr w:type="gramStart"/>
-      <w:r>
-        <w:t>int</w:t>
-      </w:r>
-      <w:proofErr w:type="spellEnd"/>
-      <w:proofErr w:type="gramEnd"/>
-      <w:r>
-        <w:t xml:space="preserve"> v = </w:t>
-      </w:r>
-      <w:proofErr w:type="spellStart"/>
-      <w:r>
-        <w:t>ci</w:t>
-      </w:r>
-      <w:proofErr w:type="spellEnd"/>
-      <w:r>
-        <w:t>-&gt;first;</w:t>
+        <w:t xml:space="preserve">      if (inQueue[v]) {</w:t>
       </w:r>
     </w:p>
     <w:p>
       <w:pPr>
         <w:pStyle w:val="HTMLPreformatted"/>
+        <w:pBdr>
+          <w:top w:val="single" w:sz="4" w:space="1" w:color="auto"/>
+          <w:left w:val="single" w:sz="4" w:space="4" w:color="auto"/>
+          <w:bottom w:val="single" w:sz="4" w:space="1" w:color="auto"/>
+          <w:right w:val="single" w:sz="4" w:space="4" w:color="auto"/>
+        </w:pBdr>
         <w:divId w:val="405348714"/>
       </w:pPr>
       <w:r>
-        <w:t xml:space="preserve">      </w:t>
-      </w:r>
-      <w:proofErr w:type="gramStart"/>
-      <w:r>
-        <w:t>if</w:t>
-      </w:r>
-      <w:proofErr w:type="gramEnd"/>
-      <w:r>
-        <w:t xml:space="preserve"> (</w:t>
-      </w:r>
-      <w:proofErr w:type="spellStart"/>
-      <w:r>
-        <w:t>inQueue</w:t>
-      </w:r>
-      <w:proofErr w:type="spellEnd"/>
-      <w:r>
-        <w:t>[v]) {</w:t>
+        <w:t xml:space="preserve">        int w = ci-&gt;second;</w:t>
       </w:r>
     </w:p>
     <w:p>
       <w:pPr>
         <w:pStyle w:val="HTMLPreformatted"/>
+        <w:pBdr>
+          <w:top w:val="single" w:sz="4" w:space="1" w:color="auto"/>
+          <w:left w:val="single" w:sz="4" w:space="4" w:color="auto"/>
+          <w:bottom w:val="single" w:sz="4" w:space="1" w:color="auto"/>
+          <w:right w:val="single" w:sz="4" w:space="4" w:color="auto"/>
+        </w:pBdr>
         <w:divId w:val="405348714"/>
       </w:pPr>
       <w:r>
-        <w:t xml:space="preserve">        </w:t>
-      </w:r>
-      <w:proofErr w:type="spellStart"/>
-      <w:proofErr w:type="gramStart"/>
-      <w:r>
-        <w:t>int</w:t>
-      </w:r>
-      <w:proofErr w:type="spellEnd"/>
-      <w:proofErr w:type="gramEnd"/>
-      <w:r>
-        <w:t xml:space="preserve"> w = </w:t>
-      </w:r>
-      <w:proofErr w:type="spellStart"/>
-      <w:r>
-        <w:t>ci</w:t>
-      </w:r>
-      <w:proofErr w:type="spellEnd"/>
-      <w:r>
-        <w:t>-&gt;second;</w:t>
+        <w:t xml:space="preserve">        if (w &lt; key[v]) {</w:t>
       </w:r>
     </w:p>
     <w:p>
       <w:pPr>
         <w:pStyle w:val="HTMLPreformatted"/>
+        <w:pBdr>
+          <w:top w:val="single" w:sz="4" w:space="1" w:color="auto"/>
+          <w:left w:val="single" w:sz="4" w:space="4" w:color="auto"/>
+          <w:bottom w:val="single" w:sz="4" w:space="1" w:color="auto"/>
+          <w:right w:val="single" w:sz="4" w:space="4" w:color="auto"/>
+        </w:pBdr>
         <w:divId w:val="405348714"/>
       </w:pPr>
       <w:r>
-        <w:t xml:space="preserve">        </w:t>
-      </w:r>
-      <w:proofErr w:type="gramStart"/>
-      <w:r>
-        <w:t>if</w:t>
-      </w:r>
-      <w:proofErr w:type="gramEnd"/>
-      <w:r>
-        <w:t xml:space="preserve"> (w &lt; key[v]) {</w:t>
+        <w:t xml:space="preserve">          pred[v] = u;</w:t>
       </w:r>
     </w:p>
     <w:p>
       <w:pPr>
         <w:pStyle w:val="HTMLPreformatted"/>
+        <w:pBdr>
+          <w:top w:val="single" w:sz="4" w:space="1" w:color="auto"/>
+          <w:left w:val="single" w:sz="4" w:space="4" w:color="auto"/>
+          <w:bottom w:val="single" w:sz="4" w:space="1" w:color="auto"/>
+          <w:right w:val="single" w:sz="4" w:space="4" w:color="auto"/>
+        </w:pBdr>
         <w:divId w:val="405348714"/>
       </w:pPr>
       <w:r>
-        <w:t xml:space="preserve">          </w:t>
-      </w:r>
-      <w:proofErr w:type="spellStart"/>
-      <w:proofErr w:type="gramStart"/>
-      <w:r>
-        <w:t>pred</w:t>
-      </w:r>
-      <w:proofErr w:type="spellEnd"/>
-      <w:r>
-        <w:t>[</w:t>
-      </w:r>
-      <w:proofErr w:type="gramEnd"/>
-      <w:r>
-        <w:t>v] = u;</w:t>
+        <w:t xml:space="preserve">          key[v] = w;</w:t>
       </w:r>
     </w:p>
     <w:p>
       <w:pPr>
         <w:pStyle w:val="HTMLPreformatted"/>
+        <w:pBdr>
+          <w:top w:val="single" w:sz="4" w:space="1" w:color="auto"/>
+          <w:left w:val="single" w:sz="4" w:space="4" w:color="auto"/>
+          <w:bottom w:val="single" w:sz="4" w:space="1" w:color="auto"/>
+          <w:right w:val="single" w:sz="4" w:space="4" w:color="auto"/>
+        </w:pBdr>
         <w:divId w:val="405348714"/>
       </w:pPr>
       <w:r>
-        <w:t xml:space="preserve">          </w:t>
-      </w:r>
-      <w:proofErr w:type="gramStart"/>
-      <w:r>
-        <w:t>key[</w:t>
-      </w:r>
-      <w:proofErr w:type="gramEnd"/>
-      <w:r>
-        <w:t>v] = w;</w:t>
+        <w:t xml:space="preserve">          pq.decreaseKey (v, w);</w:t>
       </w:r>
     </w:p>
     <w:p>
       <w:pPr>
         <w:pStyle w:val="HTMLPreformatted"/>
+        <w:pBdr>
+          <w:top w:val="single" w:sz="4" w:space="1" w:color="auto"/>
+          <w:left w:val="single" w:sz="4" w:space="4" w:color="auto"/>
+          <w:bottom w:val="single" w:sz="4" w:space="1" w:color="auto"/>
+          <w:right w:val="single" w:sz="4" w:space="4" w:color="auto"/>
+        </w:pBdr>
         <w:divId w:val="405348714"/>
       </w:pPr>
       <w:r>
-        <w:t xml:space="preserve">          </w:t>
-      </w:r>
-      <w:proofErr w:type="spellStart"/>
-      <w:r>
-        <w:t>pq.decreaseKey</w:t>
-      </w:r>
-      <w:proofErr w:type="spellEnd"/>
-      <w:r>
-        <w:t xml:space="preserve"> (v, w);</w:t>
+        <w:t xml:space="preserve">        }</w:t>
       </w:r>
     </w:p>
     <w:p>
       <w:pPr>
         <w:pStyle w:val="HTMLPreformatted"/>
+        <w:pBdr>
+          <w:top w:val="single" w:sz="4" w:space="1" w:color="auto"/>
+          <w:left w:val="single" w:sz="4" w:space="4" w:color="auto"/>
+          <w:bottom w:val="single" w:sz="4" w:space="1" w:color="auto"/>
+          <w:right w:val="single" w:sz="4" w:space="4" w:color="auto"/>
+        </w:pBdr>
         <w:divId w:val="405348714"/>
       </w:pPr>
       <w:r>
-        <w:t xml:space="preserve">        }</w:t>
+        <w:t xml:space="preserve">      }</w:t>
       </w:r>
     </w:p>
     <w:p>
       <w:pPr>
         <w:pStyle w:val="HTMLPreformatted"/>
+        <w:pBdr>
+          <w:top w:val="single" w:sz="4" w:space="1" w:color="auto"/>
+          <w:left w:val="single" w:sz="4" w:space="4" w:color="auto"/>
+          <w:bottom w:val="single" w:sz="4" w:space="1" w:color="auto"/>
+          <w:right w:val="single" w:sz="4" w:space="4" w:color="auto"/>
+        </w:pBdr>
         <w:divId w:val="405348714"/>
       </w:pPr>
       <w:r>
-        <w:t xml:space="preserve">      }</w:t>
+        <w:t xml:space="preserve">    }</w:t>
       </w:r>
     </w:p>
     <w:p>
       <w:pPr>
         <w:pStyle w:val="HTMLPreformatted"/>
+        <w:pBdr>
+          <w:top w:val="single" w:sz="4" w:space="1" w:color="auto"/>
+          <w:left w:val="single" w:sz="4" w:space="4" w:color="auto"/>
+          <w:bottom w:val="single" w:sz="4" w:space="1" w:color="auto"/>
+          <w:right w:val="single" w:sz="4" w:space="4" w:color="auto"/>
+        </w:pBdr>
         <w:divId w:val="405348714"/>
       </w:pPr>
       <w:r>
-        <w:t xml:space="preserve">    }</w:t>
+        <w:t xml:space="preserve">  }</w:t>
       </w:r>
     </w:p>
     <w:p>
       <w:pPr>
         <w:pStyle w:val="HTMLPreformatted"/>
-        <w:divId w:val="405348714"/>
-      </w:pPr>
-      <w:r>
-        <w:t xml:space="preserve">  }</w:t>
-      </w:r>
-    </w:p>
-    <w:p>
-      <w:pPr>
-        <w:pStyle w:val="HTMLPreformatted"/>
+        <w:pBdr>
+          <w:top w:val="single" w:sz="4" w:space="1" w:color="auto"/>
+          <w:left w:val="single" w:sz="4" w:space="4" w:color="auto"/>
+          <w:bottom w:val="single" w:sz="4" w:space="1" w:color="auto"/>
+          <w:right w:val="single" w:sz="4" w:space="4" w:color="auto"/>
+        </w:pBdr>
         <w:divId w:val="405348714"/>
       </w:pPr>
       <w:r>
@@ -3135,14 +2807,12 @@
         </w:rPr>
         <w:t xml:space="preserve">A separate </w:t>
       </w:r>
-      <w:proofErr w:type="spellStart"/>
       <w:r>
         <w:rPr>
           <w:rStyle w:val="HTMLCode"/>
         </w:rPr>
         <w:t>inQueue</w:t>
       </w:r>
-      <w:proofErr w:type="spellEnd"/>
       <w:r>
         <w:rPr>
           <w:rFonts w:ascii="Verdana" w:eastAsia="Times New Roman" w:hAnsi="Verdana" w:cs="Arial"/>
@@ -3216,7 +2886,6 @@
         </w:rPr>
         <w:t xml:space="preserve">The code relies on a </w:t>
       </w:r>
-      <w:proofErr w:type="spellStart"/>
       <w:r>
         <w:rPr>
           <w:rFonts w:ascii="Verdana" w:hAnsi="Verdana" w:cs="Arial"/>
@@ -3228,7 +2897,6 @@
         </w:rPr>
         <w:t>BinaryHeap</w:t>
       </w:r>
-      <w:proofErr w:type="spellEnd"/>
       <w:r>
         <w:rPr>
           <w:rFonts w:ascii="Verdana" w:hAnsi="Verdana" w:cs="Arial"/>
@@ -3298,49 +2966,9 @@
           <w:sz w:val="18"/>
           <w:szCs w:val="18"/>
         </w:rPr>
-        <w:t xml:space="preserve">It is striking how many times that beginning programmers ask for "the </w:t>
-      </w:r>
-      <w:proofErr w:type="spellStart"/>
-      <w:r>
-        <w:rPr>
-          <w:rFonts w:ascii="Verdana" w:hAnsi="Verdana" w:cs="Arial"/>
-          <w:color w:val="333333"/>
-          <w:sz w:val="18"/>
-          <w:szCs w:val="18"/>
-        </w:rPr>
-        <w:t>iterator</w:t>
-      </w:r>
-      <w:proofErr w:type="spellEnd"/>
-      <w:r>
-        <w:rPr>
-          <w:rFonts w:ascii="Verdana" w:hAnsi="Verdana" w:cs="Arial"/>
-          <w:color w:val="333333"/>
-          <w:sz w:val="18"/>
-          <w:szCs w:val="18"/>
-        </w:rPr>
-        <w:t xml:space="preserve">" for a priority queue so they can determine whether it contains a specific value. It is exactly to maintain its optimal performance that the STL intentionally leaves out any such </w:t>
-      </w:r>
-      <w:proofErr w:type="spellStart"/>
-      <w:r>
-        <w:rPr>
-          <w:rFonts w:ascii="Verdana" w:hAnsi="Verdana" w:cs="Arial"/>
-          <w:color w:val="333333"/>
-          <w:sz w:val="18"/>
-          <w:szCs w:val="18"/>
-        </w:rPr>
-        <w:t>iterator</w:t>
-      </w:r>
-      <w:proofErr w:type="spellEnd"/>
-      <w:r>
-        <w:rPr>
-          <w:rFonts w:ascii="Verdana" w:hAnsi="Verdana" w:cs="Arial"/>
-          <w:color w:val="333333"/>
-          <w:sz w:val="18"/>
-          <w:szCs w:val="18"/>
-        </w:rPr>
-        <w:t xml:space="preserve"> method. Here are </w:t>
-      </w:r>
-      <w:hyperlink r:id="rId16" w:history="1">
+        <w:t xml:space="preserve">It is striking how many times that beginning programmers ask for "the iterator" for a priority queue so they can determine whether it contains a specific value. It is exactly to maintain its optimal performance that the STL intentionally leaves out any such iterator method. Here are </w:t>
+      </w:r>
+      <w:hyperlink r:id="rId15" w:history="1">
         <w:r>
           <w:rPr>
             <w:rFonts w:ascii="Verdana" w:hAnsi="Verdana" w:cs="Arial"/>
@@ -3388,141 +3016,117 @@
     <w:p>
       <w:pPr>
         <w:pStyle w:val="HTMLPreformatted"/>
+        <w:pBdr>
+          <w:top w:val="single" w:sz="4" w:space="1" w:color="auto"/>
+          <w:left w:val="single" w:sz="4" w:space="1" w:color="auto"/>
+          <w:bottom w:val="single" w:sz="4" w:space="1" w:color="auto"/>
+          <w:right w:val="single" w:sz="4" w:space="1" w:color="auto"/>
+        </w:pBdr>
         <w:divId w:val="405348714"/>
       </w:pPr>
       <w:r>
-        <w:t xml:space="preserve">/** </w:t>
-      </w:r>
-      <w:proofErr w:type="gramStart"/>
-      <w:r>
-        <w:t>Each</w:t>
-      </w:r>
-      <w:proofErr w:type="gramEnd"/>
-      <w:r>
-        <w:t xml:space="preserve"> entry represents a vertex with its (key) priority. */</w:t>
+        <w:t>/** Each entry represents a vertex with its (key) priority. */</w:t>
       </w:r>
     </w:p>
     <w:p>
       <w:pPr>
         <w:pStyle w:val="HTMLPreformatted"/>
+        <w:pBdr>
+          <w:top w:val="single" w:sz="4" w:space="1" w:color="auto"/>
+          <w:left w:val="single" w:sz="4" w:space="1" w:color="auto"/>
+          <w:bottom w:val="single" w:sz="4" w:space="1" w:color="auto"/>
+          <w:right w:val="single" w:sz="4" w:space="1" w:color="auto"/>
+        </w:pBdr>
         <w:divId w:val="405348714"/>
       </w:pPr>
-      <w:proofErr w:type="gramStart"/>
-      <w:r>
-        <w:t>class</w:t>
-      </w:r>
-      <w:proofErr w:type="gramEnd"/>
-      <w:r>
-        <w:t xml:space="preserve"> Entry {</w:t>
+      <w:r>
+        <w:t>class Entry {</w:t>
       </w:r>
     </w:p>
     <w:p>
       <w:pPr>
         <w:pStyle w:val="HTMLPreformatted"/>
+        <w:pBdr>
+          <w:top w:val="single" w:sz="4" w:space="1" w:color="auto"/>
+          <w:left w:val="single" w:sz="4" w:space="1" w:color="auto"/>
+          <w:bottom w:val="single" w:sz="4" w:space="1" w:color="auto"/>
+          <w:right w:val="single" w:sz="4" w:space="1" w:color="auto"/>
+        </w:pBdr>
         <w:divId w:val="405348714"/>
       </w:pPr>
       <w:r>
-        <w:t xml:space="preserve">  </w:t>
-      </w:r>
-      <w:proofErr w:type="gramStart"/>
-      <w:r>
-        <w:t>public</w:t>
-      </w:r>
-      <w:proofErr w:type="gramEnd"/>
-      <w:r>
-        <w:t>:</w:t>
+        <w:t xml:space="preserve">  public:</w:t>
       </w:r>
     </w:p>
     <w:p>
       <w:pPr>
         <w:pStyle w:val="HTMLPreformatted"/>
+        <w:pBdr>
+          <w:top w:val="single" w:sz="4" w:space="1" w:color="auto"/>
+          <w:left w:val="single" w:sz="4" w:space="1" w:color="auto"/>
+          <w:bottom w:val="single" w:sz="4" w:space="1" w:color="auto"/>
+          <w:right w:val="single" w:sz="4" w:space="1" w:color="auto"/>
+        </w:pBdr>
         <w:divId w:val="405348714"/>
       </w:pPr>
       <w:r>
-        <w:t xml:space="preserve">    </w:t>
-      </w:r>
-      <w:proofErr w:type="gramStart"/>
-      <w:r>
-        <w:t>Entry(</w:t>
-      </w:r>
-      <w:proofErr w:type="spellStart"/>
-      <w:proofErr w:type="gramEnd"/>
-      <w:r>
-        <w:t>int</w:t>
-      </w:r>
-      <w:proofErr w:type="spellEnd"/>
-      <w:r>
-        <w:t xml:space="preserve"> _id, </w:t>
-      </w:r>
-      <w:proofErr w:type="spellStart"/>
-      <w:r>
-        <w:t>int</w:t>
-      </w:r>
-      <w:proofErr w:type="spellEnd"/>
-      <w:r>
-        <w:t xml:space="preserve"> _key) : id(_id), key(_key) { }</w:t>
+        <w:t xml:space="preserve">    Entry(int _id, int _key) : id(_id), key(_key) { }</w:t>
       </w:r>
     </w:p>
     <w:p>
       <w:pPr>
         <w:pStyle w:val="HTMLPreformatted"/>
+        <w:pBdr>
+          <w:top w:val="single" w:sz="4" w:space="1" w:color="auto"/>
+          <w:left w:val="single" w:sz="4" w:space="1" w:color="auto"/>
+          <w:bottom w:val="single" w:sz="4" w:space="1" w:color="auto"/>
+          <w:right w:val="single" w:sz="4" w:space="1" w:color="auto"/>
+        </w:pBdr>
         <w:divId w:val="405348714"/>
       </w:pPr>
       <w:r>
-        <w:t xml:space="preserve">    </w:t>
-      </w:r>
-      <w:proofErr w:type="spellStart"/>
-      <w:proofErr w:type="gramStart"/>
-      <w:r>
-        <w:t>bool</w:t>
-      </w:r>
-      <w:proofErr w:type="spellEnd"/>
-      <w:proofErr w:type="gramEnd"/>
-      <w:r>
-        <w:t xml:space="preserve"> operator&lt;(const Entry&amp;) const;</w:t>
+        <w:t xml:space="preserve">    bool operator&lt;(const Entry&amp;) const;</w:t>
       </w:r>
     </w:p>
     <w:p>
       <w:pPr>
         <w:pStyle w:val="HTMLPreformatted"/>
+        <w:pBdr>
+          <w:top w:val="single" w:sz="4" w:space="1" w:color="auto"/>
+          <w:left w:val="single" w:sz="4" w:space="1" w:color="auto"/>
+          <w:bottom w:val="single" w:sz="4" w:space="1" w:color="auto"/>
+          <w:right w:val="single" w:sz="4" w:space="1" w:color="auto"/>
+        </w:pBdr>
         <w:divId w:val="405348714"/>
       </w:pPr>
       <w:r>
-        <w:t xml:space="preserve">    </w:t>
-      </w:r>
-      <w:proofErr w:type="spellStart"/>
-      <w:proofErr w:type="gramStart"/>
-      <w:r>
-        <w:t>bool</w:t>
-      </w:r>
-      <w:proofErr w:type="spellEnd"/>
-      <w:proofErr w:type="gramEnd"/>
-      <w:r>
-        <w:t xml:space="preserve"> operator==(const Entry&amp;) const;</w:t>
+        <w:t xml:space="preserve">    bool operator==(const Entry&amp;) const;</w:t>
       </w:r>
     </w:p>
     <w:p>
       <w:pPr>
         <w:pStyle w:val="HTMLPreformatted"/>
+        <w:pBdr>
+          <w:top w:val="single" w:sz="4" w:space="1" w:color="auto"/>
+          <w:left w:val="single" w:sz="4" w:space="1" w:color="auto"/>
+          <w:bottom w:val="single" w:sz="4" w:space="1" w:color="auto"/>
+          <w:right w:val="single" w:sz="4" w:space="1" w:color="auto"/>
+        </w:pBdr>
         <w:divId w:val="405348714"/>
       </w:pPr>
       <w:r>
-        <w:t xml:space="preserve">    </w:t>
-      </w:r>
-      <w:proofErr w:type="spellStart"/>
-      <w:proofErr w:type="gramStart"/>
-      <w:r>
-        <w:t>int</w:t>
-      </w:r>
-      <w:proofErr w:type="spellEnd"/>
-      <w:proofErr w:type="gramEnd"/>
-      <w:r>
-        <w:t xml:space="preserve"> id, key;</w:t>
+        <w:t xml:space="preserve">    int id, key;</w:t>
       </w:r>
     </w:p>
     <w:p>
       <w:pPr>
         <w:pStyle w:val="HTMLPreformatted"/>
+        <w:pBdr>
+          <w:top w:val="single" w:sz="4" w:space="1" w:color="auto"/>
+          <w:left w:val="single" w:sz="4" w:space="1" w:color="auto"/>
+          <w:bottom w:val="single" w:sz="4" w:space="1" w:color="auto"/>
+          <w:right w:val="single" w:sz="4" w:space="1" w:color="auto"/>
+        </w:pBdr>
         <w:divId w:val="405348714"/>
       </w:pPr>
       <w:r>
@@ -3532,6 +3136,12 @@
     <w:p>
       <w:pPr>
         <w:pStyle w:val="HTMLPreformatted"/>
+        <w:pBdr>
+          <w:top w:val="single" w:sz="4" w:space="1" w:color="auto"/>
+          <w:left w:val="single" w:sz="4" w:space="1" w:color="auto"/>
+          <w:bottom w:val="single" w:sz="4" w:space="1" w:color="auto"/>
+          <w:right w:val="single" w:sz="4" w:space="1" w:color="auto"/>
+        </w:pBdr>
         <w:divId w:val="405348714"/>
       </w:pPr>
       <w:r>
@@ -3541,6 +3151,12 @@
     <w:p>
       <w:pPr>
         <w:pStyle w:val="HTMLPreformatted"/>
+        <w:pBdr>
+          <w:top w:val="single" w:sz="4" w:space="1" w:color="auto"/>
+          <w:left w:val="single" w:sz="4" w:space="1" w:color="auto"/>
+          <w:bottom w:val="single" w:sz="4" w:space="1" w:color="auto"/>
+          <w:right w:val="single" w:sz="4" w:space="1" w:color="auto"/>
+        </w:pBdr>
         <w:divId w:val="405348714"/>
       </w:pPr>
       <w:r>
@@ -3550,58 +3166,97 @@
     <w:p>
       <w:pPr>
         <w:pStyle w:val="HTMLPreformatted"/>
+        <w:pBdr>
+          <w:top w:val="single" w:sz="4" w:space="1" w:color="auto"/>
+          <w:left w:val="single" w:sz="4" w:space="1" w:color="auto"/>
+          <w:bottom w:val="single" w:sz="4" w:space="1" w:color="auto"/>
+          <w:right w:val="single" w:sz="4" w:space="1" w:color="auto"/>
+        </w:pBdr>
         <w:divId w:val="405348714"/>
       </w:pPr>
-      <w:proofErr w:type="spellStart"/>
-      <w:proofErr w:type="gramStart"/>
-      <w:r>
-        <w:t>bool</w:t>
-      </w:r>
-      <w:proofErr w:type="spellEnd"/>
-      <w:proofErr w:type="gramEnd"/>
-      <w:r>
-        <w:t xml:space="preserve"> Entry::operator&lt;(const Entry&amp; right) const</w:t>
+      <w:r>
+        <w:t>bool Entry::operator&lt;(const Entry&amp; right) const</w:t>
+      </w:r>
+      <w:r>
+        <w:t xml:space="preserve"> </w:t>
+      </w:r>
+      <w:r>
+        <w:t>{</w:t>
+      </w:r>
+      <w:r>
+        <w:t xml:space="preserve"> </w:t>
+      </w:r>
+      <w:r>
+        <w:t>return key &gt; right.key;</w:t>
+      </w:r>
+      <w:r>
+        <w:t xml:space="preserve"> </w:t>
+      </w:r>
+      <w:r>
+        <w:t>}</w:t>
       </w:r>
     </w:p>
     <w:p>
       <w:pPr>
         <w:pStyle w:val="HTMLPreformatted"/>
+        <w:pBdr>
+          <w:top w:val="single" w:sz="4" w:space="1" w:color="auto"/>
+          <w:left w:val="single" w:sz="4" w:space="1" w:color="auto"/>
+          <w:bottom w:val="single" w:sz="4" w:space="1" w:color="auto"/>
+          <w:right w:val="single" w:sz="4" w:space="1" w:color="auto"/>
+        </w:pBdr>
         <w:divId w:val="405348714"/>
       </w:pPr>
       <w:r>
-        <w:t>{</w:t>
+        <w:t xml:space="preserve">  </w:t>
       </w:r>
     </w:p>
     <w:p>
       <w:pPr>
         <w:pStyle w:val="HTMLPreformatted"/>
+        <w:pBdr>
+          <w:top w:val="single" w:sz="4" w:space="1" w:color="auto"/>
+          <w:left w:val="single" w:sz="4" w:space="1" w:color="auto"/>
+          <w:bottom w:val="single" w:sz="4" w:space="1" w:color="auto"/>
+          <w:right w:val="single" w:sz="4" w:space="1" w:color="auto"/>
+        </w:pBdr>
         <w:divId w:val="405348714"/>
       </w:pPr>
       <w:r>
-        <w:t xml:space="preserve">  </w:t>
-      </w:r>
-      <w:proofErr w:type="gramStart"/>
-      <w:r>
-        <w:t>return</w:t>
-      </w:r>
-      <w:proofErr w:type="gramEnd"/>
-      <w:r>
-        <w:t xml:space="preserve"> key &gt; </w:t>
-      </w:r>
-      <w:proofErr w:type="spellStart"/>
-      <w:r>
-        <w:t>right.key</w:t>
-      </w:r>
-      <w:proofErr w:type="spellEnd"/>
-      <w:r>
-        <w:t>;</w:t>
+        <w:t>/** Enable removal from vector based on id. */</w:t>
       </w:r>
     </w:p>
     <w:p>
       <w:pPr>
         <w:pStyle w:val="HTMLPreformatted"/>
+        <w:pBdr>
+          <w:top w:val="single" w:sz="4" w:space="1" w:color="auto"/>
+          <w:left w:val="single" w:sz="4" w:space="1" w:color="auto"/>
+          <w:bottom w:val="single" w:sz="4" w:space="1" w:color="auto"/>
+          <w:right w:val="single" w:sz="4" w:space="1" w:color="auto"/>
+        </w:pBdr>
         <w:divId w:val="405348714"/>
       </w:pPr>
+      <w:r>
+        <w:t>bool Entry::operator==(const Entry&amp; right) const</w:t>
+      </w:r>
+      <w:r>
+        <w:t xml:space="preserve"> </w:t>
+      </w:r>
+      <w:r>
+        <w:t>{</w:t>
+      </w:r>
+      <w:r>
+        <w:t xml:space="preserve"> </w:t>
+      </w:r>
+      <w:r>
+        <w:t>return id == right.id;</w:t>
+      </w:r>
+      <w:r>
+        <w:t xml:space="preserve"> </w:t>
+      </w:r>
+      <w:bookmarkStart w:id="5" w:name="_GoBack"/>
+      <w:bookmarkEnd w:id="5"/>
       <w:r>
         <w:t>}</w:t>
       </w:r>
@@ -3609,6 +3264,12 @@
     <w:p>
       <w:pPr>
         <w:pStyle w:val="HTMLPreformatted"/>
+        <w:pBdr>
+          <w:top w:val="single" w:sz="4" w:space="1" w:color="auto"/>
+          <w:left w:val="single" w:sz="4" w:space="1" w:color="auto"/>
+          <w:bottom w:val="single" w:sz="4" w:space="1" w:color="auto"/>
+          <w:right w:val="single" w:sz="4" w:space="1" w:color="auto"/>
+        </w:pBdr>
         <w:divId w:val="405348714"/>
       </w:pPr>
       <w:r>
@@ -3618,901 +3279,537 @@
     <w:p>
       <w:pPr>
         <w:pStyle w:val="HTMLPreformatted"/>
+        <w:pBdr>
+          <w:top w:val="single" w:sz="4" w:space="1" w:color="auto"/>
+          <w:left w:val="single" w:sz="4" w:space="1" w:color="auto"/>
+          <w:bottom w:val="single" w:sz="4" w:space="1" w:color="auto"/>
+          <w:right w:val="single" w:sz="4" w:space="1" w:color="auto"/>
+        </w:pBdr>
         <w:divId w:val="405348714"/>
       </w:pPr>
       <w:r>
-        <w:t>/** Enable removal from vector based on id. */</w:t>
+        <w:t>void mst_prim (Graph const &amp;graph, vector &amp;pred) {</w:t>
       </w:r>
     </w:p>
     <w:p>
       <w:pPr>
         <w:pStyle w:val="HTMLPreformatted"/>
+        <w:pBdr>
+          <w:top w:val="single" w:sz="4" w:space="1" w:color="auto"/>
+          <w:left w:val="single" w:sz="4" w:space="1" w:color="auto"/>
+          <w:bottom w:val="single" w:sz="4" w:space="1" w:color="auto"/>
+          <w:right w:val="single" w:sz="4" w:space="1" w:color="auto"/>
+        </w:pBdr>
         <w:divId w:val="405348714"/>
       </w:pPr>
-      <w:proofErr w:type="spellStart"/>
-      <w:proofErr w:type="gramStart"/>
-      <w:r>
-        <w:t>bool</w:t>
-      </w:r>
-      <w:proofErr w:type="spellEnd"/>
-      <w:proofErr w:type="gramEnd"/>
-      <w:r>
-        <w:t xml:space="preserve"> Entry::operator==(const Entry&amp; right) const</w:t>
+      <w:r>
+        <w:t xml:space="preserve">  </w:t>
       </w:r>
     </w:p>
     <w:p>
       <w:pPr>
         <w:pStyle w:val="HTMLPreformatted"/>
+        <w:pBdr>
+          <w:top w:val="single" w:sz="4" w:space="1" w:color="auto"/>
+          <w:left w:val="single" w:sz="4" w:space="1" w:color="auto"/>
+          <w:bottom w:val="single" w:sz="4" w:space="1" w:color="auto"/>
+          <w:right w:val="single" w:sz="4" w:space="1" w:color="auto"/>
+        </w:pBdr>
         <w:divId w:val="405348714"/>
       </w:pPr>
       <w:r>
-        <w:t>{</w:t>
+        <w:t xml:space="preserve">  // initialize pred[] and key[] arrays. Start with arbitrary</w:t>
       </w:r>
     </w:p>
     <w:p>
       <w:pPr>
         <w:pStyle w:val="HTMLPreformatted"/>
+        <w:pBdr>
+          <w:top w:val="single" w:sz="4" w:space="1" w:color="auto"/>
+          <w:left w:val="single" w:sz="4" w:space="1" w:color="auto"/>
+          <w:bottom w:val="single" w:sz="4" w:space="1" w:color="auto"/>
+          <w:right w:val="single" w:sz="4" w:space="1" w:color="auto"/>
+        </w:pBdr>
         <w:divId w:val="405348714"/>
       </w:pPr>
       <w:r>
-        <w:t xml:space="preserve">  </w:t>
-      </w:r>
-      <w:proofErr w:type="gramStart"/>
-      <w:r>
-        <w:t>return</w:t>
-      </w:r>
-      <w:proofErr w:type="gramEnd"/>
-      <w:r>
-        <w:t xml:space="preserve"> id == right.id;</w:t>
+        <w:t xml:space="preserve">  // vertex s=0. Priority Queue PQ contains all v in G.</w:t>
       </w:r>
     </w:p>
     <w:p>
       <w:pPr>
         <w:pStyle w:val="HTMLPreformatted"/>
+        <w:pBdr>
+          <w:top w:val="single" w:sz="4" w:space="1" w:color="auto"/>
+          <w:left w:val="single" w:sz="4" w:space="1" w:color="auto"/>
+          <w:bottom w:val="single" w:sz="4" w:space="1" w:color="auto"/>
+          <w:right w:val="single" w:sz="4" w:space="1" w:color="auto"/>
+        </w:pBdr>
         <w:divId w:val="405348714"/>
       </w:pPr>
       <w:r>
-        <w:t>}</w:t>
+        <w:t xml:space="preserve">  const int n = graph.numVertices();</w:t>
       </w:r>
     </w:p>
     <w:p>
       <w:pPr>
         <w:pStyle w:val="HTMLPreformatted"/>
+        <w:pBdr>
+          <w:top w:val="single" w:sz="4" w:space="1" w:color="auto"/>
+          <w:left w:val="single" w:sz="4" w:space="1" w:color="auto"/>
+          <w:bottom w:val="single" w:sz="4" w:space="1" w:color="auto"/>
+          <w:right w:val="single" w:sz="4" w:space="1" w:color="auto"/>
+        </w:pBdr>
         <w:divId w:val="405348714"/>
       </w:pPr>
       <w:r>
-        <w:t xml:space="preserve">  </w:t>
+        <w:t xml:space="preserve">  pred.assign(n, -1);</w:t>
       </w:r>
     </w:p>
     <w:p>
       <w:pPr>
         <w:pStyle w:val="HTMLPreformatted"/>
+        <w:pBdr>
+          <w:top w:val="single" w:sz="4" w:space="1" w:color="auto"/>
+          <w:left w:val="single" w:sz="4" w:space="1" w:color="auto"/>
+          <w:bottom w:val="single" w:sz="4" w:space="1" w:color="auto"/>
+          <w:right w:val="single" w:sz="4" w:space="1" w:color="auto"/>
+        </w:pBdr>
         <w:divId w:val="405348714"/>
       </w:pPr>
-      <w:proofErr w:type="gramStart"/>
-      <w:r>
-        <w:t>void</w:t>
-      </w:r>
-      <w:proofErr w:type="gramEnd"/>
-      <w:r>
-        <w:t xml:space="preserve"> </w:t>
-      </w:r>
-      <w:proofErr w:type="spellStart"/>
-      <w:r>
-        <w:t>mst_prim</w:t>
-      </w:r>
-      <w:proofErr w:type="spellEnd"/>
-      <w:r>
-        <w:t xml:space="preserve"> (Graph const &amp;graph, vector &amp;</w:t>
-      </w:r>
-      <w:proofErr w:type="spellStart"/>
-      <w:r>
-        <w:t>pred</w:t>
-      </w:r>
-      <w:proofErr w:type="spellEnd"/>
-      <w:r>
-        <w:t>) {</w:t>
+      <w:r>
+        <w:t xml:space="preserve">   </w:t>
       </w:r>
     </w:p>
     <w:p>
       <w:pPr>
         <w:pStyle w:val="HTMLPreformatted"/>
+        <w:pBdr>
+          <w:top w:val="single" w:sz="4" w:space="1" w:color="auto"/>
+          <w:left w:val="single" w:sz="4" w:space="1" w:color="auto"/>
+          <w:bottom w:val="single" w:sz="4" w:space="1" w:color="auto"/>
+          <w:right w:val="single" w:sz="4" w:space="1" w:color="auto"/>
+        </w:pBdr>
         <w:divId w:val="405348714"/>
       </w:pPr>
       <w:r>
-        <w:t xml:space="preserve">  </w:t>
+        <w:t xml:space="preserve">  // Create Initial Heap</w:t>
       </w:r>
     </w:p>
     <w:p>
       <w:pPr>
         <w:pStyle w:val="HTMLPreformatted"/>
+        <w:pBdr>
+          <w:top w:val="single" w:sz="4" w:space="1" w:color="auto"/>
+          <w:left w:val="single" w:sz="4" w:space="1" w:color="auto"/>
+          <w:bottom w:val="single" w:sz="4" w:space="1" w:color="auto"/>
+          <w:right w:val="single" w:sz="4" w:space="1" w:color="auto"/>
+        </w:pBdr>
         <w:divId w:val="405348714"/>
       </w:pPr>
       <w:r>
-        <w:t xml:space="preserve">  // initialize </w:t>
-      </w:r>
-      <w:proofErr w:type="spellStart"/>
-      <w:proofErr w:type="gramStart"/>
-      <w:r>
-        <w:t>pred</w:t>
-      </w:r>
-      <w:proofErr w:type="spellEnd"/>
-      <w:r>
-        <w:t>[</w:t>
-      </w:r>
-      <w:proofErr w:type="gramEnd"/>
-      <w:r>
-        <w:t>] and key[] arrays. Start with arbitrary</w:t>
+        <w:t xml:space="preserve">  vector pq;</w:t>
       </w:r>
     </w:p>
     <w:p>
       <w:pPr>
         <w:pStyle w:val="HTMLPreformatted"/>
+        <w:pBdr>
+          <w:top w:val="single" w:sz="4" w:space="1" w:color="auto"/>
+          <w:left w:val="single" w:sz="4" w:space="1" w:color="auto"/>
+          <w:bottom w:val="single" w:sz="4" w:space="1" w:color="auto"/>
+          <w:right w:val="single" w:sz="4" w:space="1" w:color="auto"/>
+        </w:pBdr>
         <w:divId w:val="405348714"/>
       </w:pPr>
       <w:r>
-        <w:t xml:space="preserve">  // vertex s=0. Priority Queue PQ contains all v in G.</w:t>
+        <w:t xml:space="preserve">  pq.push_back(Entry(0, 0));</w:t>
       </w:r>
     </w:p>
     <w:p>
       <w:pPr>
         <w:pStyle w:val="HTMLPreformatted"/>
+        <w:pBdr>
+          <w:top w:val="single" w:sz="4" w:space="1" w:color="auto"/>
+          <w:left w:val="single" w:sz="4" w:space="1" w:color="auto"/>
+          <w:bottom w:val="single" w:sz="4" w:space="1" w:color="auto"/>
+          <w:right w:val="single" w:sz="4" w:space="1" w:color="auto"/>
+        </w:pBdr>
         <w:divId w:val="405348714"/>
       </w:pPr>
       <w:r>
-        <w:t xml:space="preserve">  </w:t>
-      </w:r>
-      <w:proofErr w:type="gramStart"/>
-      <w:r>
-        <w:t>const</w:t>
-      </w:r>
-      <w:proofErr w:type="gramEnd"/>
-      <w:r>
-        <w:t xml:space="preserve"> </w:t>
-      </w:r>
-      <w:proofErr w:type="spellStart"/>
-      <w:r>
-        <w:t>int</w:t>
-      </w:r>
-      <w:proofErr w:type="spellEnd"/>
-      <w:r>
-        <w:t xml:space="preserve"> n = </w:t>
-      </w:r>
-      <w:proofErr w:type="spellStart"/>
-      <w:r>
-        <w:t>graph.numVertices</w:t>
-      </w:r>
-      <w:proofErr w:type="spellEnd"/>
-      <w:r>
-        <w:t>();</w:t>
+        <w:t xml:space="preserve">  for (int v = 1; v &lt; n; v++) {</w:t>
       </w:r>
     </w:p>
     <w:p>
       <w:pPr>
         <w:pStyle w:val="HTMLPreformatted"/>
+        <w:pBdr>
+          <w:top w:val="single" w:sz="4" w:space="1" w:color="auto"/>
+          <w:left w:val="single" w:sz="4" w:space="1" w:color="auto"/>
+          <w:bottom w:val="single" w:sz="4" w:space="1" w:color="auto"/>
+          <w:right w:val="single" w:sz="4" w:space="1" w:color="auto"/>
+        </w:pBdr>
         <w:divId w:val="405348714"/>
       </w:pPr>
       <w:r>
-        <w:t xml:space="preserve">  </w:t>
-      </w:r>
-      <w:proofErr w:type="spellStart"/>
-      <w:proofErr w:type="gramStart"/>
-      <w:r>
-        <w:t>pred.assign</w:t>
-      </w:r>
-      <w:proofErr w:type="spellEnd"/>
-      <w:r>
-        <w:t>(</w:t>
-      </w:r>
-      <w:proofErr w:type="gramEnd"/>
-      <w:r>
-        <w:t>n, -1);</w:t>
+        <w:t xml:space="preserve">    pq.push_back(Entry(v, numeric_limits::max()));</w:t>
       </w:r>
     </w:p>
     <w:p>
       <w:pPr>
         <w:pStyle w:val="HTMLPreformatted"/>
+        <w:pBdr>
+          <w:top w:val="single" w:sz="4" w:space="1" w:color="auto"/>
+          <w:left w:val="single" w:sz="4" w:space="1" w:color="auto"/>
+          <w:bottom w:val="single" w:sz="4" w:space="1" w:color="auto"/>
+          <w:right w:val="single" w:sz="4" w:space="1" w:color="auto"/>
+        </w:pBdr>
         <w:divId w:val="405348714"/>
       </w:pPr>
       <w:r>
-        <w:t xml:space="preserve">   </w:t>
+        <w:t xml:space="preserve">  }</w:t>
       </w:r>
     </w:p>
     <w:p>
       <w:pPr>
         <w:pStyle w:val="HTMLPreformatted"/>
+        <w:pBdr>
+          <w:top w:val="single" w:sz="4" w:space="1" w:color="auto"/>
+          <w:left w:val="single" w:sz="4" w:space="1" w:color="auto"/>
+          <w:bottom w:val="single" w:sz="4" w:space="1" w:color="auto"/>
+          <w:right w:val="single" w:sz="4" w:space="1" w:color="auto"/>
+        </w:pBdr>
         <w:divId w:val="405348714"/>
       </w:pPr>
       <w:r>
-        <w:t xml:space="preserve">  // Create Initial Heap</w:t>
+        <w:t xml:space="preserve">  make_heap (pq.begin(), pq.end());</w:t>
       </w:r>
     </w:p>
     <w:p>
       <w:pPr>
         <w:pStyle w:val="HTMLPreformatted"/>
+        <w:pBdr>
+          <w:top w:val="single" w:sz="4" w:space="1" w:color="auto"/>
+          <w:left w:val="single" w:sz="4" w:space="1" w:color="auto"/>
+          <w:bottom w:val="single" w:sz="4" w:space="1" w:color="auto"/>
+          <w:right w:val="single" w:sz="4" w:space="1" w:color="auto"/>
+        </w:pBdr>
         <w:divId w:val="405348714"/>
       </w:pPr>
       <w:r>
         <w:t xml:space="preserve">  </w:t>
-      </w:r>
-      <w:proofErr w:type="gramStart"/>
-      <w:r>
-        <w:t>vector</w:t>
-      </w:r>
-      <w:proofErr w:type="gramEnd"/>
-      <w:r>
-        <w:t xml:space="preserve"> </w:t>
-      </w:r>
-      <w:proofErr w:type="spellStart"/>
-      <w:r>
-        <w:t>pq</w:t>
-      </w:r>
-      <w:proofErr w:type="spellEnd"/>
-      <w:r>
-        <w:t>;</w:t>
       </w:r>
     </w:p>
     <w:p>
       <w:pPr>
         <w:pStyle w:val="HTMLPreformatted"/>
+        <w:pBdr>
+          <w:top w:val="single" w:sz="4" w:space="1" w:color="auto"/>
+          <w:left w:val="single" w:sz="4" w:space="1" w:color="auto"/>
+          <w:bottom w:val="single" w:sz="4" w:space="1" w:color="auto"/>
+          <w:right w:val="single" w:sz="4" w:space="1" w:color="auto"/>
+        </w:pBdr>
         <w:divId w:val="405348714"/>
       </w:pPr>
       <w:r>
-        <w:t xml:space="preserve">  </w:t>
-      </w:r>
-      <w:proofErr w:type="spellStart"/>
-      <w:r>
-        <w:t>pq.push_</w:t>
-      </w:r>
-      <w:proofErr w:type="gramStart"/>
-      <w:r>
-        <w:t>back</w:t>
-      </w:r>
-      <w:proofErr w:type="spellEnd"/>
-      <w:r>
-        <w:t>(</w:t>
-      </w:r>
-      <w:proofErr w:type="gramEnd"/>
-      <w:r>
-        <w:t>Entry(0, 0));</w:t>
+        <w:t xml:space="preserve">  while (!pq.empty()) {</w:t>
       </w:r>
     </w:p>
     <w:p>
       <w:pPr>
         <w:pStyle w:val="HTMLPreformatted"/>
+        <w:pBdr>
+          <w:top w:val="single" w:sz="4" w:space="1" w:color="auto"/>
+          <w:left w:val="single" w:sz="4" w:space="1" w:color="auto"/>
+          <w:bottom w:val="single" w:sz="4" w:space="1" w:color="auto"/>
+          <w:right w:val="single" w:sz="4" w:space="1" w:color="auto"/>
+        </w:pBdr>
         <w:divId w:val="405348714"/>
       </w:pPr>
       <w:r>
-        <w:t xml:space="preserve">  </w:t>
-      </w:r>
-      <w:proofErr w:type="gramStart"/>
-      <w:r>
-        <w:t>for</w:t>
-      </w:r>
-      <w:proofErr w:type="gramEnd"/>
-      <w:r>
-        <w:t xml:space="preserve"> (</w:t>
-      </w:r>
-      <w:proofErr w:type="spellStart"/>
-      <w:r>
-        <w:t>int</w:t>
-      </w:r>
-      <w:proofErr w:type="spellEnd"/>
-      <w:r>
-        <w:t xml:space="preserve"> v = 1; v &lt; n; v++) {</w:t>
+        <w:t xml:space="preserve">    // remove vertex from priority queue with lowest key value</w:t>
       </w:r>
     </w:p>
     <w:p>
       <w:pPr>
         <w:pStyle w:val="HTMLPreformatted"/>
+        <w:pBdr>
+          <w:top w:val="single" w:sz="4" w:space="1" w:color="auto"/>
+          <w:left w:val="single" w:sz="4" w:space="1" w:color="auto"/>
+          <w:bottom w:val="single" w:sz="4" w:space="1" w:color="auto"/>
+          <w:right w:val="single" w:sz="4" w:space="1" w:color="auto"/>
+        </w:pBdr>
         <w:divId w:val="405348714"/>
       </w:pPr>
       <w:r>
-        <w:t xml:space="preserve">    </w:t>
-      </w:r>
-      <w:proofErr w:type="spellStart"/>
-      <w:r>
-        <w:t>pq.push_</w:t>
-      </w:r>
-      <w:proofErr w:type="gramStart"/>
-      <w:r>
-        <w:t>back</w:t>
-      </w:r>
-      <w:proofErr w:type="spellEnd"/>
-      <w:r>
-        <w:t>(</w:t>
-      </w:r>
-      <w:proofErr w:type="gramEnd"/>
-      <w:r>
-        <w:t xml:space="preserve">Entry(v, </w:t>
-      </w:r>
-      <w:proofErr w:type="spellStart"/>
-      <w:r>
-        <w:t>numeric_limits</w:t>
-      </w:r>
-      <w:proofErr w:type="spellEnd"/>
-      <w:r>
-        <w:t>::max()));</w:t>
+        <w:t xml:space="preserve">    int u = pq.front().id;</w:t>
       </w:r>
     </w:p>
     <w:p>
       <w:pPr>
         <w:pStyle w:val="HTMLPreformatted"/>
+        <w:pBdr>
+          <w:top w:val="single" w:sz="4" w:space="1" w:color="auto"/>
+          <w:left w:val="single" w:sz="4" w:space="1" w:color="auto"/>
+          <w:bottom w:val="single" w:sz="4" w:space="1" w:color="auto"/>
+          <w:right w:val="single" w:sz="4" w:space="1" w:color="auto"/>
+        </w:pBdr>
         <w:divId w:val="405348714"/>
       </w:pPr>
       <w:r>
-        <w:t xml:space="preserve">  }</w:t>
+        <w:t xml:space="preserve">    pq.erase(remove(pq.begin(), pq.end(), pq.front()), pq.end());</w:t>
       </w:r>
     </w:p>
     <w:p>
       <w:pPr>
         <w:pStyle w:val="HTMLPreformatted"/>
+        <w:pBdr>
+          <w:top w:val="single" w:sz="4" w:space="1" w:color="auto"/>
+          <w:left w:val="single" w:sz="4" w:space="1" w:color="auto"/>
+          <w:bottom w:val="single" w:sz="4" w:space="1" w:color="auto"/>
+          <w:right w:val="single" w:sz="4" w:space="1" w:color="auto"/>
+        </w:pBdr>
         <w:divId w:val="405348714"/>
       </w:pPr>
       <w:r>
         <w:t xml:space="preserve">  </w:t>
-      </w:r>
-      <w:proofErr w:type="spellStart"/>
-      <w:r>
-        <w:t>make_heap</w:t>
-      </w:r>
-      <w:proofErr w:type="spellEnd"/>
-      <w:r>
-        <w:t xml:space="preserve"> (</w:t>
-      </w:r>
-      <w:proofErr w:type="spellStart"/>
-      <w:proofErr w:type="gramStart"/>
-      <w:r>
-        <w:t>pq.begin</w:t>
-      </w:r>
-      <w:proofErr w:type="spellEnd"/>
-      <w:r>
-        <w:t>(</w:t>
-      </w:r>
-      <w:proofErr w:type="gramEnd"/>
-      <w:r>
-        <w:t xml:space="preserve">), </w:t>
-      </w:r>
-      <w:proofErr w:type="spellStart"/>
-      <w:r>
-        <w:t>pq.end</w:t>
-      </w:r>
-      <w:proofErr w:type="spellEnd"/>
-      <w:r>
-        <w:t>());</w:t>
       </w:r>
     </w:p>
     <w:p>
       <w:pPr>
         <w:pStyle w:val="HTMLPreformatted"/>
+        <w:pBdr>
+          <w:top w:val="single" w:sz="4" w:space="1" w:color="auto"/>
+          <w:left w:val="single" w:sz="4" w:space="1" w:color="auto"/>
+          <w:bottom w:val="single" w:sz="4" w:space="1" w:color="auto"/>
+          <w:right w:val="single" w:sz="4" w:space="1" w:color="auto"/>
+        </w:pBdr>
         <w:divId w:val="405348714"/>
       </w:pPr>
       <w:r>
-        <w:t xml:space="preserve">  </w:t>
+        <w:t xml:space="preserve">    // Process neighbors of u to find if any edge beats best</w:t>
       </w:r>
     </w:p>
     <w:p>
       <w:pPr>
         <w:pStyle w:val="HTMLPreformatted"/>
+        <w:pBdr>
+          <w:top w:val="single" w:sz="4" w:space="1" w:color="auto"/>
+          <w:left w:val="single" w:sz="4" w:space="1" w:color="auto"/>
+          <w:bottom w:val="single" w:sz="4" w:space="1" w:color="auto"/>
+          <w:right w:val="single" w:sz="4" w:space="1" w:color="auto"/>
+        </w:pBdr>
         <w:divId w:val="405348714"/>
       </w:pPr>
       <w:r>
-        <w:t xml:space="preserve">  </w:t>
-      </w:r>
-      <w:proofErr w:type="gramStart"/>
-      <w:r>
-        <w:t>while</w:t>
-      </w:r>
-      <w:proofErr w:type="gramEnd"/>
-      <w:r>
-        <w:t xml:space="preserve"> (!</w:t>
-      </w:r>
-      <w:proofErr w:type="spellStart"/>
-      <w:r>
-        <w:t>pq.empty</w:t>
-      </w:r>
-      <w:proofErr w:type="spellEnd"/>
-      <w:r>
-        <w:t>()) {</w:t>
+        <w:t xml:space="preserve">    for (VertexList::const_iterator ci = graph.begin(u); ci != graph.end(u); ++ci) {</w:t>
       </w:r>
     </w:p>
     <w:p>
       <w:pPr>
         <w:pStyle w:val="HTMLPreformatted"/>
+        <w:pBdr>
+          <w:top w:val="single" w:sz="4" w:space="1" w:color="auto"/>
+          <w:left w:val="single" w:sz="4" w:space="1" w:color="auto"/>
+          <w:bottom w:val="single" w:sz="4" w:space="1" w:color="auto"/>
+          <w:right w:val="single" w:sz="4" w:space="1" w:color="auto"/>
+        </w:pBdr>
         <w:divId w:val="405348714"/>
       </w:pPr>
       <w:r>
-        <w:t xml:space="preserve">    // remove vertex from priority queue with lowest key value</w:t>
+        <w:t xml:space="preserve">      int v = ci-&gt;first;</w:t>
       </w:r>
     </w:p>
     <w:p>
       <w:pPr>
         <w:pStyle w:val="HTMLPreformatted"/>
+        <w:pBdr>
+          <w:top w:val="single" w:sz="4" w:space="1" w:color="auto"/>
+          <w:left w:val="single" w:sz="4" w:space="1" w:color="auto"/>
+          <w:bottom w:val="single" w:sz="4" w:space="1" w:color="auto"/>
+          <w:right w:val="single" w:sz="4" w:space="1" w:color="auto"/>
+        </w:pBdr>
         <w:divId w:val="405348714"/>
       </w:pPr>
       <w:r>
-        <w:t xml:space="preserve">    </w:t>
-      </w:r>
-      <w:proofErr w:type="spellStart"/>
-      <w:proofErr w:type="gramStart"/>
-      <w:r>
-        <w:t>int</w:t>
-      </w:r>
-      <w:proofErr w:type="spellEnd"/>
-      <w:proofErr w:type="gramEnd"/>
-      <w:r>
-        <w:t xml:space="preserve"> u = </w:t>
-      </w:r>
-      <w:proofErr w:type="spellStart"/>
-      <w:r>
-        <w:t>pq.front</w:t>
-      </w:r>
-      <w:proofErr w:type="spellEnd"/>
-      <w:r>
-        <w:t>().id;</w:t>
+        <w:t xml:space="preserve">      int w = ci-&gt;second;</w:t>
       </w:r>
     </w:p>
     <w:p>
       <w:pPr>
         <w:pStyle w:val="HTMLPreformatted"/>
+        <w:pBdr>
+          <w:top w:val="single" w:sz="4" w:space="1" w:color="auto"/>
+          <w:left w:val="single" w:sz="4" w:space="1" w:color="auto"/>
+          <w:bottom w:val="single" w:sz="4" w:space="1" w:color="auto"/>
+          <w:right w:val="single" w:sz="4" w:space="1" w:color="auto"/>
+        </w:pBdr>
         <w:divId w:val="405348714"/>
       </w:pPr>
       <w:r>
-        <w:t xml:space="preserve">    </w:t>
-      </w:r>
-      <w:proofErr w:type="spellStart"/>
-      <w:proofErr w:type="gramStart"/>
-      <w:r>
-        <w:t>pq.erase</w:t>
-      </w:r>
-      <w:proofErr w:type="spellEnd"/>
-      <w:r>
-        <w:t>(</w:t>
-      </w:r>
-      <w:proofErr w:type="gramEnd"/>
-      <w:r>
-        <w:t>remove(</w:t>
-      </w:r>
-      <w:proofErr w:type="spellStart"/>
-      <w:r>
-        <w:t>pq.begin</w:t>
-      </w:r>
-      <w:proofErr w:type="spellEnd"/>
-      <w:r>
-        <w:t xml:space="preserve">(), </w:t>
-      </w:r>
-      <w:proofErr w:type="spellStart"/>
-      <w:r>
-        <w:t>pq.end</w:t>
-      </w:r>
-      <w:proofErr w:type="spellEnd"/>
-      <w:r>
-        <w:t xml:space="preserve">(), </w:t>
-      </w:r>
-      <w:proofErr w:type="spellStart"/>
-      <w:r>
-        <w:t>pq.front</w:t>
-      </w:r>
-      <w:proofErr w:type="spellEnd"/>
-      <w:r>
-        <w:t xml:space="preserve">()), </w:t>
-      </w:r>
-      <w:proofErr w:type="spellStart"/>
-      <w:r>
-        <w:t>pq.end</w:t>
-      </w:r>
-      <w:proofErr w:type="spellEnd"/>
-      <w:r>
-        <w:t>());</w:t>
+        <w:t xml:space="preserve">   </w:t>
       </w:r>
     </w:p>
     <w:p>
       <w:pPr>
         <w:pStyle w:val="HTMLPreformatted"/>
+        <w:pBdr>
+          <w:top w:val="single" w:sz="4" w:space="1" w:color="auto"/>
+          <w:left w:val="single" w:sz="4" w:space="1" w:color="auto"/>
+          <w:bottom w:val="single" w:sz="4" w:space="1" w:color="auto"/>
+          <w:right w:val="single" w:sz="4" w:space="1" w:color="auto"/>
+        </w:pBdr>
         <w:divId w:val="405348714"/>
       </w:pPr>
       <w:r>
-        <w:t xml:space="preserve">  </w:t>
+        <w:t xml:space="preserve">      // If neighbor is in queue, may have to adjust priority</w:t>
       </w:r>
     </w:p>
     <w:p>
       <w:pPr>
         <w:pStyle w:val="HTMLPreformatted"/>
+        <w:pBdr>
+          <w:top w:val="single" w:sz="4" w:space="1" w:color="auto"/>
+          <w:left w:val="single" w:sz="4" w:space="1" w:color="auto"/>
+          <w:bottom w:val="single" w:sz="4" w:space="1" w:color="auto"/>
+          <w:right w:val="single" w:sz="4" w:space="1" w:color="auto"/>
+        </w:pBdr>
         <w:divId w:val="405348714"/>
       </w:pPr>
       <w:r>
-        <w:t xml:space="preserve">    // Process neighbors of u to find if any edge beats best</w:t>
+        <w:t xml:space="preserve">      for (vector::iterator ei = pq.begin(); ei != pq.end(); ++ei) {</w:t>
       </w:r>
     </w:p>
     <w:p>
       <w:pPr>
         <w:pStyle w:val="HTMLPreformatted"/>
+        <w:pBdr>
+          <w:top w:val="single" w:sz="4" w:space="1" w:color="auto"/>
+          <w:left w:val="single" w:sz="4" w:space="1" w:color="auto"/>
+          <w:bottom w:val="single" w:sz="4" w:space="1" w:color="auto"/>
+          <w:right w:val="single" w:sz="4" w:space="1" w:color="auto"/>
+        </w:pBdr>
         <w:divId w:val="405348714"/>
       </w:pPr>
       <w:r>
-        <w:t xml:space="preserve">    </w:t>
-      </w:r>
-      <w:proofErr w:type="gramStart"/>
-      <w:r>
-        <w:t>for</w:t>
-      </w:r>
-      <w:proofErr w:type="gramEnd"/>
-      <w:r>
-        <w:t xml:space="preserve"> (</w:t>
-      </w:r>
-      <w:proofErr w:type="spellStart"/>
-      <w:r>
-        <w:t>VertexList</w:t>
-      </w:r>
-      <w:proofErr w:type="spellEnd"/>
-      <w:r>
-        <w:t>::</w:t>
-      </w:r>
-      <w:proofErr w:type="spellStart"/>
-      <w:r>
-        <w:t>const_iterator</w:t>
-      </w:r>
-      <w:proofErr w:type="spellEnd"/>
-      <w:r>
-        <w:t xml:space="preserve"> </w:t>
-      </w:r>
-      <w:proofErr w:type="spellStart"/>
-      <w:r>
-        <w:t>ci</w:t>
-      </w:r>
-      <w:proofErr w:type="spellEnd"/>
-      <w:r>
-        <w:t xml:space="preserve"> = </w:t>
-      </w:r>
-      <w:proofErr w:type="spellStart"/>
-      <w:r>
-        <w:t>graph.begin</w:t>
-      </w:r>
-      <w:proofErr w:type="spellEnd"/>
-      <w:r>
-        <w:t>(u);</w:t>
+        <w:t xml:space="preserve">        if (ei-&gt;id == v &amp;&amp; w &lt; ei-&gt;key) {</w:t>
       </w:r>
     </w:p>
     <w:p>
       <w:pPr>
         <w:pStyle w:val="HTMLPreformatted"/>
+        <w:pBdr>
+          <w:top w:val="single" w:sz="4" w:space="1" w:color="auto"/>
+          <w:left w:val="single" w:sz="4" w:space="1" w:color="auto"/>
+          <w:bottom w:val="single" w:sz="4" w:space="1" w:color="auto"/>
+          <w:right w:val="single" w:sz="4" w:space="1" w:color="auto"/>
+        </w:pBdr>
         <w:divId w:val="405348714"/>
       </w:pPr>
       <w:r>
-        <w:t xml:space="preserve">         </w:t>
-      </w:r>
-      <w:proofErr w:type="spellStart"/>
-      <w:proofErr w:type="gramStart"/>
-      <w:r>
-        <w:t>ci</w:t>
-      </w:r>
-      <w:proofErr w:type="spellEnd"/>
-      <w:r>
-        <w:t xml:space="preserve"> !</w:t>
-      </w:r>
-      <w:proofErr w:type="gramEnd"/>
-      <w:r>
-        <w:t xml:space="preserve">= </w:t>
-      </w:r>
-      <w:proofErr w:type="spellStart"/>
-      <w:r>
-        <w:t>graph.end</w:t>
-      </w:r>
-      <w:proofErr w:type="spellEnd"/>
-      <w:r>
-        <w:t>(u); ++</w:t>
-      </w:r>
-      <w:proofErr w:type="spellStart"/>
-      <w:r>
-        <w:t>ci</w:t>
-      </w:r>
-      <w:proofErr w:type="spellEnd"/>
-      <w:r>
-        <w:t>) {</w:t>
+        <w:t xml:space="preserve">          pred[v] = u;</w:t>
       </w:r>
     </w:p>
     <w:p>
       <w:pPr>
         <w:pStyle w:val="HTMLPreformatted"/>
+        <w:pBdr>
+          <w:top w:val="single" w:sz="4" w:space="1" w:color="auto"/>
+          <w:left w:val="single" w:sz="4" w:space="1" w:color="auto"/>
+          <w:bottom w:val="single" w:sz="4" w:space="1" w:color="auto"/>
+          <w:right w:val="single" w:sz="4" w:space="1" w:color="auto"/>
+        </w:pBdr>
         <w:divId w:val="405348714"/>
       </w:pPr>
       <w:r>
-        <w:t xml:space="preserve">      </w:t>
-      </w:r>
-      <w:proofErr w:type="spellStart"/>
-      <w:proofErr w:type="gramStart"/>
-      <w:r>
-        <w:t>int</w:t>
-      </w:r>
-      <w:proofErr w:type="spellEnd"/>
-      <w:proofErr w:type="gramEnd"/>
-      <w:r>
-        <w:t xml:space="preserve"> v = </w:t>
-      </w:r>
-      <w:proofErr w:type="spellStart"/>
-      <w:r>
-        <w:t>ci</w:t>
-      </w:r>
-      <w:proofErr w:type="spellEnd"/>
-      <w:r>
-        <w:t>-&gt;first;</w:t>
+        <w:t xml:space="preserve">          ei-&gt;key = w;</w:t>
       </w:r>
     </w:p>
     <w:p>
       <w:pPr>
         <w:pStyle w:val="HTMLPreformatted"/>
+        <w:pBdr>
+          <w:top w:val="single" w:sz="4" w:space="1" w:color="auto"/>
+          <w:left w:val="single" w:sz="4" w:space="1" w:color="auto"/>
+          <w:bottom w:val="single" w:sz="4" w:space="1" w:color="auto"/>
+          <w:right w:val="single" w:sz="4" w:space="1" w:color="auto"/>
+        </w:pBdr>
         <w:divId w:val="405348714"/>
       </w:pPr>
       <w:r>
-        <w:t xml:space="preserve">      </w:t>
-      </w:r>
-      <w:proofErr w:type="spellStart"/>
-      <w:proofErr w:type="gramStart"/>
-      <w:r>
-        <w:t>int</w:t>
-      </w:r>
-      <w:proofErr w:type="spellEnd"/>
-      <w:proofErr w:type="gramEnd"/>
-      <w:r>
-        <w:t xml:space="preserve"> w = </w:t>
-      </w:r>
-      <w:proofErr w:type="spellStart"/>
-      <w:r>
-        <w:t>ci</w:t>
-      </w:r>
-      <w:proofErr w:type="spellEnd"/>
-      <w:r>
-        <w:t>-&gt;second;</w:t>
+        <w:t xml:space="preserve">          make_heap (pq.begin(), pq.end());</w:t>
       </w:r>
     </w:p>
     <w:p>
       <w:pPr>
         <w:pStyle w:val="HTMLPreformatted"/>
+        <w:pBdr>
+          <w:top w:val="single" w:sz="4" w:space="1" w:color="auto"/>
+          <w:left w:val="single" w:sz="4" w:space="1" w:color="auto"/>
+          <w:bottom w:val="single" w:sz="4" w:space="1" w:color="auto"/>
+          <w:right w:val="single" w:sz="4" w:space="1" w:color="auto"/>
+        </w:pBdr>
         <w:divId w:val="405348714"/>
       </w:pPr>
       <w:r>
-        <w:t xml:space="preserve">   </w:t>
+        <w:t xml:space="preserve">        }</w:t>
       </w:r>
     </w:p>
     <w:p>
       <w:pPr>
         <w:pStyle w:val="HTMLPreformatted"/>
+        <w:pBdr>
+          <w:top w:val="single" w:sz="4" w:space="1" w:color="auto"/>
+          <w:left w:val="single" w:sz="4" w:space="1" w:color="auto"/>
+          <w:bottom w:val="single" w:sz="4" w:space="1" w:color="auto"/>
+          <w:right w:val="single" w:sz="4" w:space="1" w:color="auto"/>
+        </w:pBdr>
         <w:divId w:val="405348714"/>
       </w:pPr>
       <w:r>
-        <w:t xml:space="preserve">      // If neighbor is in queue, may have to adjust priority</w:t>
+        <w:t xml:space="preserve">      }</w:t>
       </w:r>
     </w:p>
     <w:p>
       <w:pPr>
         <w:pStyle w:val="HTMLPreformatted"/>
+        <w:pBdr>
+          <w:top w:val="single" w:sz="4" w:space="1" w:color="auto"/>
+          <w:left w:val="single" w:sz="4" w:space="1" w:color="auto"/>
+          <w:bottom w:val="single" w:sz="4" w:space="1" w:color="auto"/>
+          <w:right w:val="single" w:sz="4" w:space="1" w:color="auto"/>
+        </w:pBdr>
         <w:divId w:val="405348714"/>
       </w:pPr>
       <w:r>
-        <w:t xml:space="preserve">      </w:t>
-      </w:r>
-      <w:proofErr w:type="gramStart"/>
-      <w:r>
-        <w:t>for</w:t>
-      </w:r>
-      <w:proofErr w:type="gramEnd"/>
-      <w:r>
-        <w:t xml:space="preserve"> (vector::</w:t>
-      </w:r>
-      <w:proofErr w:type="spellStart"/>
-      <w:r>
-        <w:t>iterator</w:t>
-      </w:r>
-      <w:proofErr w:type="spellEnd"/>
-      <w:r>
-        <w:t xml:space="preserve"> </w:t>
-      </w:r>
-      <w:proofErr w:type="spellStart"/>
-      <w:r>
-        <w:t>ei</w:t>
-      </w:r>
-      <w:proofErr w:type="spellEnd"/>
-      <w:r>
-        <w:t xml:space="preserve"> = </w:t>
-      </w:r>
-      <w:proofErr w:type="spellStart"/>
-      <w:r>
-        <w:t>pq.begin</w:t>
-      </w:r>
-      <w:proofErr w:type="spellEnd"/>
-      <w:r>
-        <w:t>();</w:t>
+        <w:t xml:space="preserve">    }</w:t>
       </w:r>
     </w:p>
     <w:p>
       <w:pPr>
         <w:pStyle w:val="HTMLPreformatted"/>
+        <w:pBdr>
+          <w:top w:val="single" w:sz="4" w:space="1" w:color="auto"/>
+          <w:left w:val="single" w:sz="4" w:space="1" w:color="auto"/>
+          <w:bottom w:val="single" w:sz="4" w:space="1" w:color="auto"/>
+          <w:right w:val="single" w:sz="4" w:space="1" w:color="auto"/>
+        </w:pBdr>
         <w:divId w:val="405348714"/>
       </w:pPr>
       <w:r>
-        <w:t xml:space="preserve">           </w:t>
-      </w:r>
-      <w:proofErr w:type="spellStart"/>
-      <w:proofErr w:type="gramStart"/>
-      <w:r>
-        <w:t>ei</w:t>
-      </w:r>
-      <w:proofErr w:type="spellEnd"/>
-      <w:r>
-        <w:t xml:space="preserve"> !</w:t>
-      </w:r>
-      <w:proofErr w:type="gramEnd"/>
-      <w:r>
-        <w:t xml:space="preserve">= </w:t>
-      </w:r>
-      <w:proofErr w:type="spellStart"/>
-      <w:r>
-        <w:t>pq.end</w:t>
-      </w:r>
-      <w:proofErr w:type="spellEnd"/>
-      <w:r>
-        <w:t>(); ++</w:t>
-      </w:r>
-      <w:proofErr w:type="spellStart"/>
-      <w:r>
-        <w:t>ei</w:t>
-      </w:r>
-      <w:proofErr w:type="spellEnd"/>
-      <w:r>
-        <w:t>) {</w:t>
+        <w:t xml:space="preserve">  }</w:t>
       </w:r>
     </w:p>
     <w:p>
       <w:pPr>
         <w:pStyle w:val="HTMLPreformatted"/>
-        <w:divId w:val="405348714"/>
-      </w:pPr>
-      <w:r>
-        <w:t xml:space="preserve">        </w:t>
-      </w:r>
-      <w:proofErr w:type="gramStart"/>
-      <w:r>
-        <w:t>if</w:t>
-      </w:r>
-      <w:proofErr w:type="gramEnd"/>
-      <w:r>
-        <w:t xml:space="preserve"> (</w:t>
-      </w:r>
-      <w:proofErr w:type="spellStart"/>
-      <w:r>
-        <w:t>ei</w:t>
-      </w:r>
-      <w:proofErr w:type="spellEnd"/>
-      <w:r>
-        <w:t xml:space="preserve">-&gt;id == v &amp;&amp; w &lt; </w:t>
-      </w:r>
-      <w:proofErr w:type="spellStart"/>
-      <w:r>
-        <w:t>ei</w:t>
-      </w:r>
-      <w:proofErr w:type="spellEnd"/>
-      <w:r>
-        <w:t>-&gt;key) {</w:t>
-      </w:r>
-    </w:p>
-    <w:p>
-      <w:pPr>
-        <w:pStyle w:val="HTMLPreformatted"/>
-        <w:divId w:val="405348714"/>
-      </w:pPr>
-      <w:r>
-        <w:t xml:space="preserve">          </w:t>
-      </w:r>
-      <w:proofErr w:type="spellStart"/>
-      <w:proofErr w:type="gramStart"/>
-      <w:r>
-        <w:t>pred</w:t>
-      </w:r>
-      <w:proofErr w:type="spellEnd"/>
-      <w:r>
-        <w:t>[</w:t>
-      </w:r>
-      <w:proofErr w:type="gramEnd"/>
-      <w:r>
-        <w:t>v] = u;</w:t>
-      </w:r>
-    </w:p>
-    <w:p>
-      <w:pPr>
-        <w:pStyle w:val="HTMLPreformatted"/>
-        <w:divId w:val="405348714"/>
-      </w:pPr>
-      <w:r>
-        <w:t xml:space="preserve">          </w:t>
-      </w:r>
-      <w:proofErr w:type="spellStart"/>
-      <w:proofErr w:type="gramStart"/>
-      <w:r>
-        <w:t>ei</w:t>
-      </w:r>
-      <w:proofErr w:type="spellEnd"/>
-      <w:proofErr w:type="gramEnd"/>
-      <w:r>
-        <w:t>-&gt;key = w;</w:t>
-      </w:r>
-    </w:p>
-    <w:p>
-      <w:pPr>
-        <w:pStyle w:val="HTMLPreformatted"/>
-        <w:divId w:val="405348714"/>
-      </w:pPr>
-      <w:r>
-        <w:t xml:space="preserve">          </w:t>
-      </w:r>
-      <w:proofErr w:type="spellStart"/>
-      <w:r>
-        <w:t>make_heap</w:t>
-      </w:r>
-      <w:proofErr w:type="spellEnd"/>
-      <w:r>
-        <w:t xml:space="preserve"> (</w:t>
-      </w:r>
-      <w:proofErr w:type="spellStart"/>
-      <w:proofErr w:type="gramStart"/>
-      <w:r>
-        <w:t>pq.begin</w:t>
-      </w:r>
-      <w:proofErr w:type="spellEnd"/>
-      <w:r>
-        <w:t>(</w:t>
-      </w:r>
-      <w:proofErr w:type="gramEnd"/>
-      <w:r>
-        <w:t xml:space="preserve">), </w:t>
-      </w:r>
-      <w:proofErr w:type="spellStart"/>
-      <w:r>
-        <w:t>pq.end</w:t>
-      </w:r>
-      <w:proofErr w:type="spellEnd"/>
-      <w:r>
-        <w:t>());</w:t>
-      </w:r>
-    </w:p>
-    <w:p>
-      <w:pPr>
-        <w:pStyle w:val="HTMLPreformatted"/>
-        <w:divId w:val="405348714"/>
-      </w:pPr>
-      <w:r>
-        <w:t xml:space="preserve">        }</w:t>
-      </w:r>
-    </w:p>
-    <w:p>
-      <w:pPr>
-        <w:pStyle w:val="HTMLPreformatted"/>
-        <w:divId w:val="405348714"/>
-      </w:pPr>
-      <w:r>
-        <w:t xml:space="preserve">      }</w:t>
-      </w:r>
-    </w:p>
-    <w:p>
-      <w:pPr>
-        <w:pStyle w:val="HTMLPreformatted"/>
-        <w:divId w:val="405348714"/>
-      </w:pPr>
-      <w:r>
-        <w:t xml:space="preserve">    }</w:t>
-      </w:r>
-    </w:p>
-    <w:p>
-      <w:pPr>
-        <w:pStyle w:val="HTMLPreformatted"/>
-        <w:divId w:val="405348714"/>
-      </w:pPr>
-      <w:r>
-        <w:t xml:space="preserve">  }</w:t>
-      </w:r>
-    </w:p>
-    <w:p>
-      <w:pPr>
-        <w:pStyle w:val="HTMLPreformatted"/>
+        <w:pBdr>
+          <w:top w:val="single" w:sz="4" w:space="1" w:color="auto"/>
+          <w:left w:val="single" w:sz="4" w:space="1" w:color="auto"/>
+          <w:bottom w:val="single" w:sz="4" w:space="1" w:color="auto"/>
+          <w:right w:val="single" w:sz="4" w:space="1" w:color="auto"/>
+        </w:pBdr>
         <w:divId w:val="405348714"/>
       </w:pPr>
       <w:r>
@@ -4540,8 +3837,8 @@
           <w:szCs w:val="18"/>
         </w:rPr>
       </w:pPr>
-      <w:bookmarkStart w:id="5" w:name="primCodeSlow"/>
-      <w:bookmarkEnd w:id="5"/>
+      <w:bookmarkStart w:id="6" w:name="primCodeSlow"/>
+      <w:bookmarkEnd w:id="6"/>
       <w:r>
         <w:rPr>
           <w:rFonts w:ascii="Verdana" w:eastAsia="Times New Roman" w:hAnsi="Verdana" w:cs="Arial"/>
@@ -4597,7 +3894,7 @@
           <w:bottom w:w="45" w:type="dxa"/>
           <w:right w:w="45" w:type="dxa"/>
         </w:tblCellMar>
-        <w:tblLook w:val="04A0"/>
+        <w:tblLook w:val="04A0" w:firstRow="1" w:lastRow="0" w:firstColumn="1" w:lastColumn="0" w:noHBand="0" w:noVBand="1"/>
       </w:tblPr>
       <w:tblGrid>
         <w:gridCol w:w="870"/>
@@ -5726,27 +5023,7 @@
           <w:sz w:val="18"/>
           <w:szCs w:val="18"/>
         </w:rPr>
-        <w:t xml:space="preserve">Average Time (in </w:t>
-      </w:r>
-      <w:proofErr w:type="spellStart"/>
-      <w:r>
-        <w:rPr>
-          <w:rFonts w:ascii="Verdana" w:eastAsia="Times New Roman" w:hAnsi="Verdana" w:cs="Arial"/>
-          <w:color w:val="333333"/>
-          <w:sz w:val="18"/>
-          <w:szCs w:val="18"/>
-        </w:rPr>
-        <w:t>ms.</w:t>
-      </w:r>
-      <w:proofErr w:type="spellEnd"/>
-      <w:r>
-        <w:rPr>
-          <w:rFonts w:ascii="Verdana" w:eastAsia="Times New Roman" w:hAnsi="Verdana" w:cs="Arial"/>
-          <w:color w:val="333333"/>
-          <w:sz w:val="18"/>
-          <w:szCs w:val="18"/>
-        </w:rPr>
-        <w:t>) for MST and slow MST on benchmark data with ten trial runs.</w:t>
+        <w:t>Average Time (in ms.) for MST and slow MST on benchmark data with ten trial runs.</w:t>
       </w:r>
     </w:p>
     <w:p>
@@ -5783,8 +5060,8 @@
           <w:szCs w:val="18"/>
         </w:rPr>
       </w:pPr>
-      <w:bookmarkStart w:id="6" w:name="Postscript"/>
-      <w:bookmarkEnd w:id="6"/>
+      <w:bookmarkStart w:id="7" w:name="Postscript"/>
+      <w:bookmarkEnd w:id="7"/>
       <w:r>
         <w:rPr>
           <w:rFonts w:ascii="Verdana" w:hAnsi="Verdana" w:cs="Arial"/>
@@ -5817,6 +5094,61 @@
           <w:szCs w:val="18"/>
         </w:rPr>
         <w:t xml:space="preserve">After completing my </w:t>
+      </w:r>
+      <w:r>
+        <w:rPr>
+          <w:rFonts w:ascii="Verdana" w:hAnsi="Verdana" w:cs="Arial"/>
+          <w:b/>
+          <w:bCs/>
+          <w:color w:val="0000FF"/>
+          <w:sz w:val="18"/>
+          <w:szCs w:val="18"/>
+        </w:rPr>
+        <w:t>January column</w:t>
+      </w:r>
+      <w:r>
+        <w:rPr>
+          <w:rFonts w:ascii="Verdana" w:hAnsi="Verdana" w:cs="Arial"/>
+          <w:b/>
+          <w:bCs/>
+          <w:color w:val="0000FF"/>
+          <w:sz w:val="18"/>
+          <w:szCs w:val="18"/>
+        </w:rPr>
+        <w:t xml:space="preserve"> (</w:t>
+      </w:r>
+      <w:hyperlink r:id="rId16" w:history="1">
+        <w:r>
+          <w:rPr>
+            <w:rStyle w:val="Hyperlink"/>
+            <w:rFonts w:ascii="Verdana" w:hAnsi="Verdana" w:cs="Arial"/>
+            <w:b/>
+            <w:bCs/>
+            <w:sz w:val="18"/>
+            <w:szCs w:val="18"/>
+          </w:rPr>
+          <w:t>1ed</w:t>
+        </w:r>
+      </w:hyperlink>
+      <w:r>
+        <w:rPr>
+          <w:rFonts w:ascii="Verdana" w:hAnsi="Verdana" w:cs="Arial"/>
+          <w:b/>
+          <w:bCs/>
+          <w:color w:val="0000FF"/>
+          <w:sz w:val="18"/>
+          <w:szCs w:val="18"/>
+        </w:rPr>
+        <w:t>)</w:t>
+      </w:r>
+      <w:r>
+        <w:rPr>
+          <w:rFonts w:ascii="Verdana" w:hAnsi="Verdana" w:cs="Arial"/>
+          <w:color w:val="333333"/>
+          <w:sz w:val="18"/>
+          <w:szCs w:val="18"/>
+        </w:rPr>
+        <w:t xml:space="preserve">, I received an email from Gary Campbell who has developed his own Freecell Player and Solver. You might want to download his </w:t>
       </w:r>
       <w:hyperlink r:id="rId17" w:history="1">
         <w:r>
@@ -5828,62 +5160,7 @@
             <w:sz w:val="18"/>
             <w:szCs w:val="18"/>
           </w:rPr>
-          <w:t>January column</w:t>
-        </w:r>
-      </w:hyperlink>
-      <w:r>
-        <w:rPr>
-          <w:rFonts w:ascii="Verdana" w:hAnsi="Verdana" w:cs="Arial"/>
-          <w:color w:val="333333"/>
-          <w:sz w:val="18"/>
-          <w:szCs w:val="18"/>
-        </w:rPr>
-        <w:t xml:space="preserve">, I received an email from Gary Campbell who has developed his own </w:t>
-      </w:r>
-      <w:proofErr w:type="spellStart"/>
-      <w:r>
-        <w:rPr>
-          <w:rFonts w:ascii="Verdana" w:hAnsi="Verdana" w:cs="Arial"/>
-          <w:color w:val="333333"/>
-          <w:sz w:val="18"/>
-          <w:szCs w:val="18"/>
-        </w:rPr>
-        <w:t>Freecell</w:t>
-      </w:r>
-      <w:proofErr w:type="spellEnd"/>
-      <w:r>
-        <w:rPr>
-          <w:rFonts w:ascii="Verdana" w:hAnsi="Verdana" w:cs="Arial"/>
-          <w:color w:val="333333"/>
-          <w:sz w:val="18"/>
-          <w:szCs w:val="18"/>
-        </w:rPr>
-        <w:t xml:space="preserve"> Player and Solver. You might want to download his </w:t>
-      </w:r>
-      <w:hyperlink r:id="rId18" w:history="1">
-        <w:proofErr w:type="spellStart"/>
-        <w:r>
-          <w:rPr>
-            <w:rFonts w:ascii="Verdana" w:hAnsi="Verdana" w:cs="Arial"/>
-            <w:b/>
-            <w:bCs/>
-            <w:color w:val="0000FF"/>
-            <w:sz w:val="18"/>
-            <w:szCs w:val="18"/>
-          </w:rPr>
-          <w:t>Faslo</w:t>
-        </w:r>
-        <w:proofErr w:type="spellEnd"/>
-        <w:r>
-          <w:rPr>
-            <w:rFonts w:ascii="Verdana" w:hAnsi="Verdana" w:cs="Arial"/>
-            <w:b/>
-            <w:bCs/>
-            <w:color w:val="0000FF"/>
-            <w:sz w:val="18"/>
-            <w:szCs w:val="18"/>
-          </w:rPr>
-          <w:t xml:space="preserve"> FreeCell Solver</w:t>
+          <w:t>Faslo FreeCell Solver</w:t>
         </w:r>
       </w:hyperlink>
       <w:r>
@@ -5908,8 +5185,8 @@
           <w:szCs w:val="18"/>
         </w:rPr>
       </w:pPr>
-      <w:bookmarkStart w:id="7" w:name="NextColumn"/>
-      <w:bookmarkEnd w:id="7"/>
+      <w:bookmarkStart w:id="8" w:name="NextColumn"/>
+      <w:bookmarkEnd w:id="8"/>
       <w:r>
         <w:rPr>
           <w:rFonts w:ascii="Verdana" w:hAnsi="Verdana" w:cs="Arial"/>
@@ -5976,7 +5253,7 @@
           <w:szCs w:val="22"/>
         </w:rPr>
       </w:pPr>
-      <w:hyperlink r:id="rId19" w:history="1">
+      <w:hyperlink r:id="rId18" w:history="1">
         <w:r>
           <w:rPr>
             <w:rFonts w:ascii="Verdana" w:hAnsi="Verdana" w:cs="Arial"/>
@@ -5997,39 +5274,8 @@
           <w:szCs w:val="18"/>
         </w:rPr>
         <w:br/>
-        <w:t xml:space="preserve">George T. Heineman, Gary </w:t>
-      </w:r>
-      <w:proofErr w:type="spellStart"/>
-      <w:r>
-        <w:rPr>
-          <w:rFonts w:ascii="Verdana" w:hAnsi="Verdana" w:cs="Arial"/>
-          <w:color w:val="333333"/>
-          <w:sz w:val="18"/>
-          <w:szCs w:val="18"/>
-        </w:rPr>
-        <w:t>Pollice</w:t>
-      </w:r>
-      <w:proofErr w:type="spellEnd"/>
-      <w:r>
-        <w:rPr>
-          <w:rFonts w:ascii="Verdana" w:hAnsi="Verdana" w:cs="Arial"/>
-          <w:color w:val="333333"/>
-          <w:sz w:val="18"/>
-          <w:szCs w:val="18"/>
-        </w:rPr>
-        <w:t xml:space="preserve">, Stanley </w:t>
-      </w:r>
-      <w:proofErr w:type="spellStart"/>
-      <w:r>
-        <w:rPr>
-          <w:rFonts w:ascii="Verdana" w:hAnsi="Verdana" w:cs="Arial"/>
-          <w:color w:val="333333"/>
-          <w:sz w:val="18"/>
-          <w:szCs w:val="18"/>
-        </w:rPr>
-        <w:t>Selkow</w:t>
-      </w:r>
-      <w:proofErr w:type="spellEnd"/>
+        <w:t>George T. Heineman, Gary Pollice, Stanley Selkow</w:t>
+      </w:r>
     </w:p>
     <w:sectPr>
       <w:pgSz w:w="12240" w:h="15840"/>
@@ -6042,7 +5288,7 @@
 </file>
 
 <file path=word/numbering.xml><?xml version="1.0" encoding="utf-8"?>
-<w:numbering xmlns:ve="http://schemas.openxmlformats.org/markup-compatibility/2006" xmlns:o="urn:schemas-microsoft-com:office:office" xmlns:r="http://schemas.openxmlformats.org/officeDocument/2006/relationships" xmlns:m="http://schemas.openxmlformats.org/officeDocument/2006/math" xmlns:v="urn:schemas-microsoft-com:vml" xmlns:wp="http://schemas.openxmlformats.org/drawingml/2006/wordprocessingDrawing" xmlns:w10="urn:schemas-microsoft-com:office:word" xmlns:w="http://schemas.openxmlformats.org/wordprocessingml/2006/main" xmlns:wne="http://schemas.microsoft.com/office/word/2006/wordml">
+<w:numbering xmlns:wpc="http://schemas.microsoft.com/office/word/2010/wordprocessingCanvas" xmlns:mc="http://schemas.openxmlformats.org/markup-compatibility/2006" xmlns:o="urn:schemas-microsoft-com:office:office" xmlns:r="http://schemas.openxmlformats.org/officeDocument/2006/relationships" xmlns:m="http://schemas.openxmlformats.org/officeDocument/2006/math" xmlns:v="urn:schemas-microsoft-com:vml" xmlns:wp14="http://schemas.microsoft.com/office/word/2010/wordprocessingDrawing" xmlns:wp="http://schemas.openxmlformats.org/drawingml/2006/wordprocessingDrawing" xmlns:w10="urn:schemas-microsoft-com:office:word" xmlns:w="http://schemas.openxmlformats.org/wordprocessingml/2006/main" xmlns:w14="http://schemas.microsoft.com/office/word/2010/wordml" xmlns:wpg="http://schemas.microsoft.com/office/word/2010/wordprocessingGroup" xmlns:wpi="http://schemas.microsoft.com/office/word/2010/wordprocessingInk" xmlns:wne="http://schemas.microsoft.com/office/word/2006/wordml" xmlns:wps="http://schemas.microsoft.com/office/word/2010/wordprocessingShape" mc:Ignorable="w14 wp14">
   <w:abstractNum w:abstractNumId="0">
     <w:nsid w:val="067B4899"/>
     <w:multiLevelType w:val="multilevel"/>
@@ -7531,7 +6777,7 @@
 </file>
 
 <file path=word/styles.xml><?xml version="1.0" encoding="utf-8"?>
-<w:styles xmlns:r="http://schemas.openxmlformats.org/officeDocument/2006/relationships" xmlns:w="http://schemas.openxmlformats.org/wordprocessingml/2006/main">
+<w:styles xmlns:mc="http://schemas.openxmlformats.org/markup-compatibility/2006" xmlns:r="http://schemas.openxmlformats.org/officeDocument/2006/relationships" xmlns:w="http://schemas.openxmlformats.org/wordprocessingml/2006/main" xmlns:w14="http://schemas.microsoft.com/office/word/2010/wordml" mc:Ignorable="w14">
   <w:docDefaults>
     <w:rPrDefault>
       <w:rPr>
@@ -7776,7 +7022,6 @@
     <w:uiPriority w:val="99"/>
     <w:semiHidden/>
     <w:unhideWhenUsed/>
-    <w:qFormat/>
     <w:tblPr>
       <w:tblInd w:w="0" w:type="dxa"/>
       <w:tblCellMar>
@@ -8918,8 +8163,8 @@
       <w:color w:val="0000BB"/>
     </w:rPr>
   </w:style>
-  <w:style w:type="paragraph" w:customStyle="1" w:styleId="quote">
-    <w:name w:val="quote"/>
+  <w:style w:type="paragraph" w:customStyle="1" w:styleId="Quote1">
+    <w:name w:val="Quote1"/>
     <w:basedOn w:val="Normal"/>
     <w:rsid w:val="00197049"/>
     <w:pPr>
@@ -13752,6 +12997,196 @@
       <w:sz w:val="16"/>
       <w:szCs w:val="16"/>
     </w:rPr>
+  </w:style>
+</w:styles>
+</file>
+
+<file path=word/stylesWithEffects.xml><?xml version="1.0" encoding="utf-8"?>
+<w:styles xmlns:wpc="http://schemas.microsoft.com/office/word/2010/wordprocessingCanvas" xmlns:mc="http://schemas.openxmlformats.org/markup-compatibility/2006" xmlns:o="urn:schemas-microsoft-com:office:office" xmlns:r="http://schemas.openxmlformats.org/officeDocument/2006/relationships" xmlns:m="http://schemas.openxmlformats.org/officeDocument/2006/math" xmlns:v="urn:schemas-microsoft-com:vml" xmlns:wp14="http://schemas.microsoft.com/office/word/2010/wordprocessingDrawing" xmlns:wp="http://schemas.openxmlformats.org/drawingml/2006/wordprocessingDrawing" xmlns:w10="urn:schemas-microsoft-com:office:word" xmlns:w="http://schemas.openxmlformats.org/wordprocessingml/2006/main" xmlns:w14="http://schemas.microsoft.com/office/word/2010/wordml" xmlns:wpg="http://schemas.microsoft.com/office/word/2010/wordprocessingGroup" xmlns:wpi="http://schemas.microsoft.com/office/word/2010/wordprocessingInk" xmlns:wne="http://schemas.microsoft.com/office/word/2006/wordml" xmlns:wps="http://schemas.microsoft.com/office/word/2010/wordprocessingShape" mc:Ignorable="w14 wp14">
+  <w:docDefaults>
+    <w:rPrDefault>
+      <w:rPr>
+        <w:rFonts w:asciiTheme="minorHAnsi" w:eastAsiaTheme="minorEastAsia" w:hAnsiTheme="minorHAnsi" w:cstheme="minorBidi"/>
+        <w:sz w:val="22"/>
+        <w:szCs w:val="22"/>
+        <w:lang w:val="en-US" w:eastAsia="en-US" w:bidi="ar-SA"/>
+      </w:rPr>
+    </w:rPrDefault>
+    <w:pPrDefault>
+      <w:pPr>
+        <w:spacing w:after="200" w:line="276" w:lineRule="auto"/>
+      </w:pPr>
+    </w:pPrDefault>
+  </w:docDefaults>
+  <w:latentStyles w:defLockedState="0" w:defUIPriority="99" w:defSemiHidden="1" w:defUnhideWhenUsed="1" w:defQFormat="0" w:count="267">
+    <w:lsdException w:name="Normal" w:semiHidden="0" w:uiPriority="0" w:unhideWhenUsed="0" w:qFormat="1"/>
+    <w:lsdException w:name="heading 1" w:semiHidden="0" w:uiPriority="9" w:unhideWhenUsed="0" w:qFormat="1"/>
+    <w:lsdException w:name="heading 2" w:uiPriority="9" w:qFormat="1"/>
+    <w:lsdException w:name="heading 3" w:uiPriority="9" w:qFormat="1"/>
+    <w:lsdException w:name="heading 4" w:uiPriority="9" w:qFormat="1"/>
+    <w:lsdException w:name="heading 5" w:uiPriority="9" w:qFormat="1"/>
+    <w:lsdException w:name="heading 6" w:uiPriority="9" w:qFormat="1"/>
+    <w:lsdException w:name="heading 7" w:uiPriority="9" w:qFormat="1"/>
+    <w:lsdException w:name="heading 8" w:uiPriority="9" w:qFormat="1"/>
+    <w:lsdException w:name="heading 9" w:uiPriority="9" w:qFormat="1"/>
+    <w:lsdException w:name="toc 1" w:uiPriority="39"/>
+    <w:lsdException w:name="toc 2" w:uiPriority="39"/>
+    <w:lsdException w:name="toc 3" w:uiPriority="39"/>
+    <w:lsdException w:name="toc 4" w:uiPriority="39"/>
+    <w:lsdException w:name="toc 5" w:uiPriority="39"/>
+    <w:lsdException w:name="toc 6" w:uiPriority="39"/>
+    <w:lsdException w:name="toc 7" w:uiPriority="39"/>
+    <w:lsdException w:name="toc 8" w:uiPriority="39"/>
+    <w:lsdException w:name="toc 9" w:uiPriority="39"/>
+    <w:lsdException w:name="caption" w:uiPriority="35" w:qFormat="1"/>
+    <w:lsdException w:name="Title" w:semiHidden="0" w:uiPriority="10" w:unhideWhenUsed="0" w:qFormat="1"/>
+    <w:lsdException w:name="Default Paragraph Font" w:uiPriority="1"/>
+    <w:lsdException w:name="Subtitle" w:semiHidden="0" w:uiPriority="11" w:unhideWhenUsed="0" w:qFormat="1"/>
+    <w:lsdException w:name="Strong" w:semiHidden="0" w:uiPriority="22" w:unhideWhenUsed="0" w:qFormat="1"/>
+    <w:lsdException w:name="Emphasis" w:semiHidden="0" w:uiPriority="20" w:unhideWhenUsed="0" w:qFormat="1"/>
+    <w:lsdException w:name="Table Grid" w:semiHidden="0" w:uiPriority="59" w:unhideWhenUsed="0"/>
+    <w:lsdException w:name="Placeholder Text" w:unhideWhenUsed="0"/>
+    <w:lsdException w:name="No Spacing" w:semiHidden="0" w:uiPriority="1" w:unhideWhenUsed="0" w:qFormat="1"/>
+    <w:lsdException w:name="Light Shading" w:semiHidden="0" w:uiPriority="60" w:unhideWhenUsed="0"/>
+    <w:lsdException w:name="Light List" w:semiHidden="0" w:uiPriority="61" w:unhideWhenUsed="0"/>
+    <w:lsdException w:name="Light Grid" w:semiHidden="0" w:uiPriority="62" w:unhideWhenUsed="0"/>
+    <w:lsdException w:name="Medium Shading 1" w:semiHidden="0" w:uiPriority="63" w:unhideWhenUsed="0"/>
+    <w:lsdException w:name="Medium Shading 2" w:semiHidden="0" w:uiPriority="64" w:unhideWhenUsed="0"/>
+    <w:lsdException w:name="Medium List 1" w:semiHidden="0" w:uiPriority="65" w:unhideWhenUsed="0"/>
+    <w:lsdException w:name="Medium List 2" w:semiHidden="0" w:uiPriority="66" w:unhideWhenUsed="0"/>
+    <w:lsdException w:name="Medium Grid 1" w:semiHidden="0" w:uiPriority="67" w:unhideWhenUsed="0"/>
+    <w:lsdException w:name="Medium Grid 2" w:semiHidden="0" w:uiPriority="68" w:unhideWhenUsed="0"/>
+    <w:lsdException w:name="Medium Grid 3" w:semiHidden="0" w:uiPriority="69" w:unhideWhenUsed="0"/>
+    <w:lsdException w:name="Dark List" w:semiHidden="0" w:uiPriority="70" w:unhideWhenUsed="0"/>
+    <w:lsdException w:name="Colorful Shading" w:semiHidden="0" w:uiPriority="71" w:unhideWhenUsed="0"/>
+    <w:lsdException w:name="Colorful List" w:semiHidden="0" w:uiPriority="72" w:unhideWhenUsed="0"/>
+    <w:lsdException w:name="Colorful Grid" w:semiHidden="0" w:uiPriority="73" w:unhideWhenUsed="0"/>
+    <w:lsdException w:name="Light Shading Accent 1" w:semiHidden="0" w:uiPriority="60" w:unhideWhenUsed="0"/>
+    <w:lsdException w:name="Light List Accent 1" w:semiHidden="0" w:uiPriority="61" w:unhideWhenUsed="0"/>
+    <w:lsdException w:name="Light Grid Accent 1" w:semiHidden="0" w:uiPriority="62" w:unhideWhenUsed="0"/>
+    <w:lsdException w:name="Medium Shading 1 Accent 1" w:semiHidden="0" w:uiPriority="63" w:unhideWhenUsed="0"/>
+    <w:lsdException w:name="Medium Shading 2 Accent 1" w:semiHidden="0" w:uiPriority="64" w:unhideWhenUsed="0"/>
+    <w:lsdException w:name="Medium List 1 Accent 1" w:semiHidden="0" w:uiPriority="65" w:unhideWhenUsed="0"/>
+    <w:lsdException w:name="Revision" w:unhideWhenUsed="0"/>
+    <w:lsdException w:name="List Paragraph" w:semiHidden="0" w:uiPriority="34" w:unhideWhenUsed="0" w:qFormat="1"/>
+    <w:lsdException w:name="Quote" w:semiHidden="0" w:uiPriority="29" w:unhideWhenUsed="0" w:qFormat="1"/>
+    <w:lsdException w:name="Intense Quote" w:semiHidden="0" w:uiPriority="30" w:unhideWhenUsed="0" w:qFormat="1"/>
+    <w:lsdException w:name="Medium List 2 Accent 1" w:semiHidden="0" w:uiPriority="66" w:unhideWhenUsed="0"/>
+    <w:lsdException w:name="Medium Grid 1 Accent 1" w:semiHidden="0" w:uiPriority="67" w:unhideWhenUsed="0"/>
+    <w:lsdException w:name="Medium Grid 2 Accent 1" w:semiHidden="0" w:uiPriority="68" w:unhideWhenUsed="0"/>
+    <w:lsdException w:name="Medium Grid 3 Accent 1" w:semiHidden="0" w:uiPriority="69" w:unhideWhenUsed="0"/>
+    <w:lsdException w:name="Dark List Accent 1" w:semiHidden="0" w:uiPriority="70" w:unhideWhenUsed="0"/>
+    <w:lsdException w:name="Colorful Shading Accent 1" w:semiHidden="0" w:uiPriority="71" w:unhideWhenUsed="0"/>
+    <w:lsdException w:name="Colorful List Accent 1" w:semiHidden="0" w:uiPriority="72" w:unhideWhenUsed="0"/>
+    <w:lsdException w:name="Colorful Grid Accent 1" w:semiHidden="0" w:uiPriority="73" w:unhideWhenUsed="0"/>
+    <w:lsdException w:name="Light Shading Accent 2" w:semiHidden="0" w:uiPriority="60" w:unhideWhenUsed="0"/>
+    <w:lsdException w:name="Light List Accent 2" w:semiHidden="0" w:uiPriority="61" w:unhideWhenUsed="0"/>
+    <w:lsdException w:name="Light Grid Accent 2" w:semiHidden="0" w:uiPriority="62" w:unhideWhenUsed="0"/>
+    <w:lsdException w:name="Medium Shading 1 Accent 2" w:semiHidden="0" w:uiPriority="63" w:unhideWhenUsed="0"/>
+    <w:lsdException w:name="Medium Shading 2 Accent 2" w:semiHidden="0" w:uiPriority="64" w:unhideWhenUsed="0"/>
+    <w:lsdException w:name="Medium List 1 Accent 2" w:semiHidden="0" w:uiPriority="65" w:unhideWhenUsed="0"/>
+    <w:lsdException w:name="Medium List 2 Accent 2" w:semiHidden="0" w:uiPriority="66" w:unhideWhenUsed="0"/>
+    <w:lsdException w:name="Medium Grid 1 Accent 2" w:semiHidden="0" w:uiPriority="67" w:unhideWhenUsed="0"/>
+    <w:lsdException w:name="Medium Grid 2 Accent 2" w:semiHidden="0" w:uiPriority="68" w:unhideWhenUsed="0"/>
+    <w:lsdException w:name="Medium Grid 3 Accent 2" w:semiHidden="0" w:uiPriority="69" w:unhideWhenUsed="0"/>
+    <w:lsdException w:name="Dark List Accent 2" w:semiHidden="0" w:uiPriority="70" w:unhideWhenUsed="0"/>
+    <w:lsdException w:name="Colorful Shading Accent 2" w:semiHidden="0" w:uiPriority="71" w:unhideWhenUsed="0"/>
+    <w:lsdException w:name="Colorful List Accent 2" w:semiHidden="0" w:uiPriority="72" w:unhideWhenUsed="0"/>
+    <w:lsdException w:name="Colorful Grid Accent 2" w:semiHidden="0" w:uiPriority="73" w:unhideWhenUsed="0"/>
+    <w:lsdException w:name="Light Shading Accent 3" w:semiHidden="0" w:uiPriority="60" w:unhideWhenUsed="0"/>
+    <w:lsdException w:name="Light List Accent 3" w:semiHidden="0" w:uiPriority="61" w:unhideWhenUsed="0"/>
+    <w:lsdException w:name="Light Grid Accent 3" w:semiHidden="0" w:uiPriority="62" w:unhideWhenUsed="0"/>
+    <w:lsdException w:name="Medium Shading 1 Accent 3" w:semiHidden="0" w:uiPriority="63" w:unhideWhenUsed="0"/>
+    <w:lsdException w:name="Medium Shading 2 Accent 3" w:semiHidden="0" w:uiPriority="64" w:unhideWhenUsed="0"/>
+    <w:lsdException w:name="Medium List 1 Accent 3" w:semiHidden="0" w:uiPriority="65" w:unhideWhenUsed="0"/>
+    <w:lsdException w:name="Medium List 2 Accent 3" w:semiHidden="0" w:uiPriority="66" w:unhideWhenUsed="0"/>
+    <w:lsdException w:name="Medium Grid 1 Accent 3" w:semiHidden="0" w:uiPriority="67" w:unhideWhenUsed="0"/>
+    <w:lsdException w:name="Medium Grid 2 Accent 3" w:semiHidden="0" w:uiPriority="68" w:unhideWhenUsed="0"/>
+    <w:lsdException w:name="Medium Grid 3 Accent 3" w:semiHidden="0" w:uiPriority="69" w:unhideWhenUsed="0"/>
+    <w:lsdException w:name="Dark List Accent 3" w:semiHidden="0" w:uiPriority="70" w:unhideWhenUsed="0"/>
+    <w:lsdException w:name="Colorful Shading Accent 3" w:semiHidden="0" w:uiPriority="71" w:unhideWhenUsed="0"/>
+    <w:lsdException w:name="Colorful List Accent 3" w:semiHidden="0" w:uiPriority="72" w:unhideWhenUsed="0"/>
+    <w:lsdException w:name="Colorful Grid Accent 3" w:semiHidden="0" w:uiPriority="73" w:unhideWhenUsed="0"/>
+    <w:lsdException w:name="Light Shading Accent 4" w:semiHidden="0" w:uiPriority="60" w:unhideWhenUsed="0"/>
+    <w:lsdException w:name="Light List Accent 4" w:semiHidden="0" w:uiPriority="61" w:unhideWhenUsed="0"/>
+    <w:lsdException w:name="Light Grid Accent 4" w:semiHidden="0" w:uiPriority="62" w:unhideWhenUsed="0"/>
+    <w:lsdException w:name="Medium Shading 1 Accent 4" w:semiHidden="0" w:uiPriority="63" w:unhideWhenUsed="0"/>
+    <w:lsdException w:name="Medium Shading 2 Accent 4" w:semiHidden="0" w:uiPriority="64" w:unhideWhenUsed="0"/>
+    <w:lsdException w:name="Medium List 1 Accent 4" w:semiHidden="0" w:uiPriority="65" w:unhideWhenUsed="0"/>
+    <w:lsdException w:name="Medium List 2 Accent 4" w:semiHidden="0" w:uiPriority="66" w:unhideWhenUsed="0"/>
+    <w:lsdException w:name="Medium Grid 1 Accent 4" w:semiHidden="0" w:uiPriority="67" w:unhideWhenUsed="0"/>
+    <w:lsdException w:name="Medium Grid 2 Accent 4" w:semiHidden="0" w:uiPriority="68" w:unhideWhenUsed="0"/>
+    <w:lsdException w:name="Medium Grid 3 Accent 4" w:semiHidden="0" w:uiPriority="69" w:unhideWhenUsed="0"/>
+    <w:lsdException w:name="Dark List Accent 4" w:semiHidden="0" w:uiPriority="70" w:unhideWhenUsed="0"/>
+    <w:lsdException w:name="Colorful Shading Accent 4" w:semiHidden="0" w:uiPriority="71" w:unhideWhenUsed="0"/>
+    <w:lsdException w:name="Colorful List Accent 4" w:semiHidden="0" w:uiPriority="72" w:unhideWhenUsed="0"/>
+    <w:lsdException w:name="Colorful Grid Accent 4" w:semiHidden="0" w:uiPriority="73" w:unhideWhenUsed="0"/>
+    <w:lsdException w:name="Light Shading Accent 5" w:semiHidden="0" w:uiPriority="60" w:unhideWhenUsed="0"/>
+    <w:lsdException w:name="Light List Accent 5" w:semiHidden="0" w:uiPriority="61" w:unhideWhenUsed="0"/>
+    <w:lsdException w:name="Light Grid Accent 5" w:semiHidden="0" w:uiPriority="62" w:unhideWhenUsed="0"/>
+    <w:lsdException w:name="Medium Shading 1 Accent 5" w:semiHidden="0" w:uiPriority="63" w:unhideWhenUsed="0"/>
+    <w:lsdException w:name="Medium Shading 2 Accent 5" w:semiHidden="0" w:uiPriority="64" w:unhideWhenUsed="0"/>
+    <w:lsdException w:name="Medium List 1 Accent 5" w:semiHidden="0" w:uiPriority="65" w:unhideWhenUsed="0"/>
+    <w:lsdException w:name="Medium List 2 Accent 5" w:semiHidden="0" w:uiPriority="66" w:unhideWhenUsed="0"/>
+    <w:lsdException w:name="Medium Grid 1 Accent 5" w:semiHidden="0" w:uiPriority="67" w:unhideWhenUsed="0"/>
+    <w:lsdException w:name="Medium Grid 2 Accent 5" w:semiHidden="0" w:uiPriority="68" w:unhideWhenUsed="0"/>
+    <w:lsdException w:name="Medium Grid 3 Accent 5" w:semiHidden="0" w:uiPriority="69" w:unhideWhenUsed="0"/>
+    <w:lsdException w:name="Dark List Accent 5" w:semiHidden="0" w:uiPriority="70" w:unhideWhenUsed="0"/>
+    <w:lsdException w:name="Colorful Shading Accent 5" w:semiHidden="0" w:uiPriority="71" w:unhideWhenUsed="0"/>
+    <w:lsdException w:name="Colorful List Accent 5" w:semiHidden="0" w:uiPriority="72" w:unhideWhenUsed="0"/>
+    <w:lsdException w:name="Colorful Grid Accent 5" w:semiHidden="0" w:uiPriority="73" w:unhideWhenUsed="0"/>
+    <w:lsdException w:name="Light Shading Accent 6" w:semiHidden="0" w:uiPriority="60" w:unhideWhenUsed="0"/>
+    <w:lsdException w:name="Light List Accent 6" w:semiHidden="0" w:uiPriority="61" w:unhideWhenUsed="0"/>
+    <w:lsdException w:name="Light Grid Accent 6" w:semiHidden="0" w:uiPriority="62" w:unhideWhenUsed="0"/>
+    <w:lsdException w:name="Medium Shading 1 Accent 6" w:semiHidden="0" w:uiPriority="63" w:unhideWhenUsed="0"/>
+    <w:lsdException w:name="Medium Shading 2 Accent 6" w:semiHidden="0" w:uiPriority="64" w:unhideWhenUsed="0"/>
+    <w:lsdException w:name="Medium List 1 Accent 6" w:semiHidden="0" w:uiPriority="65" w:unhideWhenUsed="0"/>
+    <w:lsdException w:name="Medium List 2 Accent 6" w:semiHidden="0" w:uiPriority="66" w:unhideWhenUsed="0"/>
+    <w:lsdException w:name="Medium Grid 1 Accent 6" w:semiHidden="0" w:uiPriority="67" w:unhideWhenUsed="0"/>
+    <w:lsdException w:name="Medium Grid 2 Accent 6" w:semiHidden="0" w:uiPriority="68" w:unhideWhenUsed="0"/>
+    <w:lsdException w:name="Medium Grid 3 Accent 6" w:semiHidden="0" w:uiPriority="69" w:unhideWhenUsed="0"/>
+    <w:lsdException w:name="Dark List Accent 6" w:semiHidden="0" w:uiPriority="70" w:unhideWhenUsed="0"/>
+    <w:lsdException w:name="Colorful Shading Accent 6" w:semiHidden="0" w:uiPriority="71" w:unhideWhenUsed="0"/>
+    <w:lsdException w:name="Colorful List Accent 6" w:semiHidden="0" w:uiPriority="72" w:unhideWhenUsed="0"/>
+    <w:lsdException w:name="Colorful Grid Accent 6" w:semiHidden="0" w:uiPriority="73" w:unhideWhenUsed="0"/>
+    <w:lsdException w:name="Subtle Emphasis" w:semiHidden="0" w:uiPriority="19" w:unhideWhenUsed="0" w:qFormat="1"/>
+    <w:lsdException w:name="Intense Emphasis" w:semiHidden="0" w:uiPriority="21" w:unhideWhenUsed="0" w:qFormat="1"/>
+    <w:lsdException w:name="Subtle Reference" w:semiHidden="0" w:uiPriority="31" w:unhideWhenUsed="0" w:qFormat="1"/>
+    <w:lsdException w:name="Intense Reference" w:semiHidden="0" w:uiPriority="32" w:unhideWhenUsed="0" w:qFormat="1"/>
+    <w:lsdException w:name="Book Title" w:semiHidden="0" w:uiPriority="33" w:unhideWhenUsed="0" w:qFormat="1"/>
+    <w:lsdException w:name="Bibliography" w:uiPriority="37"/>
+    <w:lsdException w:name="TOC Heading" w:uiPriority="39" w:qFormat="1"/>
+  </w:latentStyles>
+  <w:style w:type="paragraph" w:default="1" w:styleId="Normal">
+    <w:name w:val="Normal"/>
+    <w:qFormat/>
+  </w:style>
+  <w:style w:type="character" w:default="1" w:styleId="DefaultParagraphFont">
+    <w:name w:val="Default Paragraph Font"/>
+    <w:uiPriority w:val="1"/>
+    <w:semiHidden/>
+    <w:unhideWhenUsed/>
+  </w:style>
+  <w:style w:type="table" w:default="1" w:styleId="TableNormal">
+    <w:name w:val="Normal Table"/>
+    <w:uiPriority w:val="99"/>
+    <w:semiHidden/>
+    <w:unhideWhenUsed/>
+    <w:tblPr>
+      <w:tblInd w:w="0" w:type="dxa"/>
+      <w:tblCellMar>
+        <w:top w:w="0" w:type="dxa"/>
+        <w:left w:w="108" w:type="dxa"/>
+        <w:bottom w:w="0" w:type="dxa"/>
+        <w:right w:w="108" w:type="dxa"/>
+      </w:tblCellMar>
+    </w:tblPr>
+  </w:style>
+  <w:style w:type="numbering" w:default="1" w:styleId="NoList">
+    <w:name w:val="No List"/>
+    <w:uiPriority w:val="99"/>
+    <w:semiHidden/>
+    <w:unhideWhenUsed/>
   </w:style>
 </w:styles>
 </file>

</xml_diff>